<commit_message>
docs: correcting chapters and capital letters
</commit_message>
<xml_diff>
--- a/docs/TCC_CCEE_JOAO_PEDRO_CAIRES_FERREIRA.docx
+++ b/docs/TCC_CCEE_JOAO_PEDRO_CAIRES_FERREIRA.docx
@@ -43,7 +43,6 @@
               <w:rPr>
                 <w:b/>
                 <w:bCs/>
-                <w:lang w:val="pt-BR"/>
               </w:rPr>
             </w:r>
           </w:p>
@@ -193,7 +192,6 @@
               <w:rPr>
                 <w:b/>
                 <w:bCs/>
-                <w:lang w:val="pt-BR"/>
               </w:rPr>
               <w:drawing>
                 <wp:anchor behindDoc="0" distT="0" distB="0" distL="0" distR="0" simplePos="0" locked="0" layoutInCell="1" allowOverlap="1" relativeHeight="22">
@@ -316,7 +314,6 @@
           <w:bCs/>
           <w:sz w:val="36"/>
           <w:szCs w:val="36"/>
-          <w:lang w:val="pt-BR"/>
         </w:rPr>
       </w:r>
     </w:p>
@@ -346,7 +343,6 @@
           <w:bCs/>
           <w:sz w:val="36"/>
           <w:szCs w:val="36"/>
-          <w:lang w:val="pt-BR"/>
         </w:rPr>
       </w:r>
     </w:p>
@@ -376,7 +372,6 @@
           <w:bCs/>
           <w:sz w:val="36"/>
           <w:szCs w:val="36"/>
-          <w:lang w:val="pt-BR"/>
         </w:rPr>
       </w:r>
     </w:p>
@@ -436,7 +431,6 @@
           <w:bCs/>
           <w:sz w:val="36"/>
           <w:szCs w:val="36"/>
-          <w:lang w:val="pt-BR"/>
         </w:rPr>
       </w:r>
     </w:p>
@@ -462,7 +456,6 @@
           <w:bCs/>
           <w:sz w:val="36"/>
           <w:szCs w:val="36"/>
-          <w:lang w:val="pt-BR"/>
         </w:rPr>
       </w:r>
     </w:p>
@@ -524,7 +517,6 @@
           <w:b/>
           <w:sz w:val="36"/>
           <w:szCs w:val="36"/>
-          <w:lang w:val="pt-BR"/>
         </w:rPr>
       </w:r>
     </w:p>
@@ -548,7 +540,6 @@
           <w:b/>
           <w:sz w:val="36"/>
           <w:szCs w:val="36"/>
-          <w:lang w:val="pt-BR"/>
         </w:rPr>
       </w:r>
     </w:p>
@@ -605,7 +596,6 @@
           <w:bCs/>
           <w:sz w:val="32"/>
           <w:szCs w:val="32"/>
-          <w:lang w:val="pt-BR"/>
         </w:rPr>
       </w:r>
     </w:p>
@@ -631,7 +621,6 @@
           <w:bCs/>
           <w:sz w:val="32"/>
           <w:szCs w:val="32"/>
-          <w:lang w:val="pt-BR"/>
         </w:rPr>
       </w:r>
     </w:p>
@@ -657,7 +646,6 @@
           <w:bCs/>
           <w:sz w:val="32"/>
           <w:szCs w:val="32"/>
-          <w:lang w:val="pt-BR"/>
         </w:rPr>
       </w:r>
     </w:p>
@@ -747,29 +735,7 @@
           <w:szCs w:val="28"/>
           <w:lang w:val="pt-BR" w:eastAsia="ar-SA"/>
         </w:rPr>
-        <w:t>Ju</w:t>
-      </w:r>
-      <w:r>
-        <w:rPr>
-          <w:rFonts w:eastAsia="Times New Roman" w:cs="Times New Roman"/>
-          <w:b/>
-          <w:bCs/>
-          <w:sz w:val="28"/>
-          <w:szCs w:val="28"/>
-          <w:lang w:val="pt-BR" w:eastAsia="ar-SA"/>
-        </w:rPr>
-        <w:t>l</w:t>
-      </w:r>
-      <w:r>
-        <w:rPr>
-          <w:rFonts w:eastAsia="Times New Roman" w:cs="Times New Roman"/>
-          <w:b/>
-          <w:bCs/>
-          <w:sz w:val="28"/>
-          <w:szCs w:val="28"/>
-          <w:lang w:val="pt-BR" w:eastAsia="ar-SA"/>
-        </w:rPr>
-        <w:t>ho</w:t>
+        <w:t>Julho</w:t>
       </w:r>
       <w:r>
         <w:rPr>
@@ -856,7 +822,6 @@
           <w:bCs/>
           <w:sz w:val="36"/>
           <w:szCs w:val="36"/>
-          <w:lang w:val="pt-BR"/>
         </w:rPr>
       </w:r>
     </w:p>
@@ -882,7 +847,6 @@
           <w:bCs/>
           <w:sz w:val="36"/>
           <w:szCs w:val="36"/>
-          <w:lang w:val="pt-BR"/>
         </w:rPr>
       </w:r>
     </w:p>
@@ -942,7 +906,6 @@
           <w:bCs/>
           <w:sz w:val="36"/>
           <w:szCs w:val="36"/>
-          <w:lang w:val="pt-BR"/>
         </w:rPr>
       </w:r>
     </w:p>
@@ -968,7 +931,6 @@
           <w:bCs/>
           <w:sz w:val="36"/>
           <w:szCs w:val="36"/>
-          <w:lang w:val="pt-BR"/>
         </w:rPr>
       </w:r>
     </w:p>
@@ -994,7 +956,6 @@
           <w:bCs/>
           <w:sz w:val="36"/>
           <w:szCs w:val="36"/>
-          <w:lang w:val="pt-BR"/>
         </w:rPr>
       </w:r>
     </w:p>
@@ -1040,7 +1001,6 @@
           <w:bCs/>
           <w:sz w:val="36"/>
           <w:szCs w:val="36"/>
-          <w:lang w:val="pt-BR"/>
         </w:rPr>
       </w:r>
     </w:p>
@@ -1066,7 +1026,6 @@
           <w:bCs/>
           <w:sz w:val="36"/>
           <w:szCs w:val="36"/>
-          <w:lang w:val="pt-BR"/>
         </w:rPr>
       </w:r>
     </w:p>
@@ -1092,7 +1051,6 @@
           <w:bCs/>
           <w:sz w:val="36"/>
           <w:szCs w:val="36"/>
-          <w:lang w:val="pt-BR"/>
         </w:rPr>
       </w:r>
     </w:p>
@@ -1149,7 +1107,6 @@
           <w:bCs/>
           <w:sz w:val="36"/>
           <w:szCs w:val="36"/>
-          <w:lang w:val="pt-BR"/>
         </w:rPr>
       </w:r>
     </w:p>
@@ -1175,7 +1132,6 @@
           <w:bCs/>
           <w:sz w:val="36"/>
           <w:szCs w:val="36"/>
-          <w:lang w:val="pt-BR"/>
         </w:rPr>
       </w:r>
     </w:p>
@@ -1201,7 +1157,6 @@
           <w:bCs/>
           <w:sz w:val="36"/>
           <w:szCs w:val="36"/>
-          <w:lang w:val="pt-BR"/>
         </w:rPr>
       </w:r>
     </w:p>
@@ -1313,7 +1268,7 @@
           <w:bCs/>
           <w:sz w:val="28"/>
           <w:szCs w:val="28"/>
-          <w:lang w:val="pt-BR" w:eastAsia="ar-SA"/>
+          <w:lang w:eastAsia="ar-SA"/>
         </w:rPr>
       </w:r>
       <w:r>
@@ -1376,7 +1331,6 @@
           <w:bCs/>
           <w:sz w:val="36"/>
           <w:szCs w:val="36"/>
-          <w:lang w:val="pt-BR"/>
         </w:rPr>
       </w:r>
     </w:p>
@@ -1437,7 +1391,6 @@
           <w:bCs/>
           <w:sz w:val="36"/>
           <w:szCs w:val="36"/>
-          <w:lang w:val="pt-BR"/>
         </w:rPr>
       </w:r>
     </w:p>
@@ -1463,7 +1416,6 @@
           <w:bCs/>
           <w:sz w:val="36"/>
           <w:szCs w:val="36"/>
-          <w:lang w:val="pt-BR"/>
         </w:rPr>
       </w:r>
     </w:p>
@@ -1509,7 +1461,6 @@
           <w:bCs/>
           <w:sz w:val="36"/>
           <w:szCs w:val="36"/>
-          <w:lang w:val="pt-BR"/>
         </w:rPr>
       </w:r>
     </w:p>
@@ -1540,7 +1491,14 @@
           <w:szCs w:val="24"/>
           <w:lang w:val="pt-BR" w:eastAsia="ar-SA"/>
         </w:rPr>
-        <w:t>1</w:t>
+        <w:t xml:space="preserve">14 </w:t>
+      </w:r>
+      <w:r>
+        <w:rPr>
+          <w:szCs w:val="24"/>
+          <w:lang w:val="pt-BR"/>
+        </w:rPr>
+        <w:t xml:space="preserve">de </w:t>
       </w:r>
       <w:r>
         <w:rPr>
@@ -1549,31 +1507,6 @@
           <w:szCs w:val="24"/>
           <w:lang w:val="pt-BR" w:eastAsia="ar-SA"/>
         </w:rPr>
-        <w:t>4</w:t>
-      </w:r>
-      <w:r>
-        <w:rPr>
-          <w:rFonts w:eastAsia="Times New Roman" w:cs="Times New Roman"/>
-          <w:sz w:val="24"/>
-          <w:szCs w:val="24"/>
-          <w:lang w:val="pt-BR" w:eastAsia="ar-SA"/>
-        </w:rPr>
-        <w:t xml:space="preserve"> </w:t>
-      </w:r>
-      <w:r>
-        <w:rPr>
-          <w:szCs w:val="24"/>
-          <w:lang w:val="pt-BR"/>
-        </w:rPr>
-        <w:t xml:space="preserve">de </w:t>
-      </w:r>
-      <w:r>
-        <w:rPr>
-          <w:rFonts w:eastAsia="Times New Roman" w:cs="Times New Roman"/>
-          <w:sz w:val="24"/>
-          <w:szCs w:val="24"/>
-          <w:lang w:val="pt-BR" w:eastAsia="ar-SA"/>
-        </w:rPr>
         <w:t xml:space="preserve">Julho </w:t>
       </w:r>
       <w:r>
@@ -1603,7 +1536,6 @@
         <w:rPr>
           <w:sz w:val="32"/>
           <w:szCs w:val="32"/>
-          <w:lang w:val="pt-BR"/>
         </w:rPr>
       </w:r>
     </w:p>
@@ -1626,7 +1558,6 @@
         <w:rPr>
           <w:sz w:val="32"/>
           <w:szCs w:val="32"/>
-          <w:lang w:val="pt-BR"/>
         </w:rPr>
       </w:r>
     </w:p>
@@ -1649,7 +1580,6 @@
         <w:rPr>
           <w:sz w:val="32"/>
           <w:szCs w:val="32"/>
-          <w:lang w:val="pt-BR"/>
         </w:rPr>
       </w:r>
     </w:p>
@@ -1746,7 +1676,6 @@
           <w:bCs/>
           <w:sz w:val="28"/>
           <w:szCs w:val="28"/>
-          <w:lang w:val="pt-BR"/>
         </w:rPr>
       </w:r>
     </w:p>
@@ -1774,7 +1703,6 @@
           <w:bCs/>
           <w:sz w:val="28"/>
           <w:szCs w:val="28"/>
-          <w:lang w:val="pt-BR"/>
         </w:rPr>
       </w:r>
     </w:p>
@@ -1860,7 +1788,6 @@
           <w:bCs/>
           <w:sz w:val="28"/>
           <w:szCs w:val="28"/>
-          <w:lang w:val="pt-BR"/>
         </w:rPr>
       </w:r>
     </w:p>
@@ -1888,7 +1815,6 @@
           <w:bCs/>
           <w:sz w:val="28"/>
           <w:szCs w:val="28"/>
-          <w:lang w:val="pt-BR"/>
         </w:rPr>
       </w:r>
     </w:p>
@@ -1969,7 +1895,6 @@
         <w:rPr>
           <w:sz w:val="32"/>
           <w:szCs w:val="32"/>
-          <w:lang w:val="pt-BR"/>
         </w:rPr>
       </w:r>
     </w:p>
@@ -1992,7 +1917,6 @@
         <w:rPr>
           <w:sz w:val="32"/>
           <w:szCs w:val="32"/>
-          <w:lang w:val="pt-BR"/>
         </w:rPr>
       </w:r>
     </w:p>
@@ -2063,27 +1987,7 @@
           <w:szCs w:val="28"/>
           <w:lang w:val="pt-BR"/>
         </w:rPr>
-        <w:t>1</w:t>
-      </w:r>
-      <w:r>
-        <w:rPr>
-          <w:b/>
-          <w:bCs/>
-          <w:sz w:val="28"/>
-          <w:szCs w:val="28"/>
-          <w:lang w:val="pt-BR"/>
-        </w:rPr>
-        <w:t>4</w:t>
-      </w:r>
-      <w:r>
-        <w:rPr>
-          <w:b/>
-          <w:bCs/>
-          <w:sz w:val="28"/>
-          <w:szCs w:val="28"/>
-          <w:lang w:val="pt-BR"/>
-        </w:rPr>
-        <w:t xml:space="preserve"> de </w:t>
+        <w:t xml:space="preserve">14 de </w:t>
       </w:r>
       <w:r>
         <w:rPr>
@@ -2127,7 +2031,7 @@
           <w:bCs/>
           <w:sz w:val="28"/>
           <w:szCs w:val="28"/>
-          <w:lang w:val="pt-BR" w:eastAsia="ar-SA"/>
+          <w:lang w:eastAsia="ar-SA"/>
         </w:rPr>
       </w:r>
       <w:r>
@@ -2171,7 +2075,6 @@
           <w:iCs/>
           <w:sz w:val="22"/>
           <w:szCs w:val="22"/>
-          <w:lang w:val="pt-BR"/>
         </w:rPr>
       </w:r>
     </w:p>
@@ -2239,7 +2142,7 @@
           <w:iCs/>
           <w:sz w:val="22"/>
           <w:szCs w:val="22"/>
-          <w:lang w:val="pt-BR" w:eastAsia="ar-SA"/>
+          <w:lang w:eastAsia="ar-SA"/>
         </w:rPr>
       </w:r>
       <w:r>
@@ -2294,7 +2197,6 @@
           <w:iCs/>
           <w:sz w:val="22"/>
           <w:szCs w:val="22"/>
-          <w:lang w:val="pt-BR"/>
         </w:rPr>
       </w:r>
     </w:p>
@@ -2315,7 +2217,6 @@
           <w:iCs/>
           <w:sz w:val="22"/>
           <w:szCs w:val="22"/>
-          <w:lang w:val="pt-BR"/>
         </w:rPr>
       </w:r>
     </w:p>
@@ -2440,7 +2341,6 @@
           <w:iCs/>
           <w:sz w:val="22"/>
           <w:szCs w:val="22"/>
-          <w:lang w:val="pt-BR"/>
         </w:rPr>
       </w:r>
     </w:p>
@@ -2463,7 +2363,6 @@
           <w:iCs/>
           <w:sz w:val="22"/>
           <w:szCs w:val="22"/>
-          <w:lang w:val="pt-BR"/>
         </w:rPr>
       </w:r>
       <w:r>
@@ -2518,7 +2417,6 @@
           <w:iCs/>
           <w:sz w:val="22"/>
           <w:szCs w:val="22"/>
-          <w:lang w:val="pt-BR"/>
         </w:rPr>
       </w:r>
     </w:p>
@@ -2577,7 +2475,7 @@
       </w:pPr>
       <w:r>
         <w:rPr>
-          <w:lang w:val="pt-BR"/>
+          <w:lang w:val="en-US"/>
         </w:rPr>
       </w:r>
     </w:p>
@@ -2626,7 +2524,6 @@
           <w:iCs/>
           <w:sz w:val="22"/>
           <w:szCs w:val="22"/>
-          <w:lang w:val="pt-BR"/>
         </w:rPr>
       </w:r>
       <w:r>
@@ -2650,7 +2547,6 @@
           <w:iCs/>
           <w:sz w:val="22"/>
           <w:szCs w:val="22"/>
-          <w:lang w:val="pt-BR"/>
         </w:rPr>
       </w:r>
     </w:p>
@@ -2673,7 +2569,6 @@
           <w:iCs/>
           <w:sz w:val="22"/>
           <w:szCs w:val="22"/>
-          <w:lang w:val="pt-BR"/>
         </w:rPr>
       </w:r>
       <w:r>
@@ -2728,7 +2623,6 @@
           <w:iCs/>
           <w:sz w:val="22"/>
           <w:szCs w:val="22"/>
-          <w:lang w:val="pt-BR"/>
         </w:rPr>
       </w:r>
     </w:p>
@@ -2749,7 +2643,6 @@
           <w:iCs/>
           <w:sz w:val="22"/>
           <w:szCs w:val="22"/>
-          <w:lang w:val="pt-BR"/>
         </w:rPr>
       </w:r>
     </w:p>
@@ -2812,7 +2705,6 @@
           <w:iCs/>
           <w:sz w:val="22"/>
           <w:szCs w:val="22"/>
-          <w:lang w:val="pt-BR"/>
         </w:rPr>
       </w:r>
       <w:r>
@@ -2836,7 +2728,6 @@
           <w:iCs/>
           <w:sz w:val="22"/>
           <w:szCs w:val="22"/>
-          <w:lang w:val="pt-BR"/>
         </w:rPr>
       </w:r>
     </w:p>
@@ -2859,7 +2750,6 @@
           <w:iCs/>
           <w:sz w:val="22"/>
           <w:szCs w:val="22"/>
-          <w:lang w:val="pt-BR"/>
         </w:rPr>
       </w:r>
       <w:r>
@@ -2911,7 +2801,7 @@
           <w:bCs/>
           <w:sz w:val="36"/>
           <w:szCs w:val="36"/>
-          <w:lang w:val="pt-BR" w:eastAsia="ar-SA"/>
+          <w:lang w:eastAsia="ar-SA"/>
         </w:rPr>
       </w:r>
     </w:p>
@@ -2946,23 +2836,7 @@
             <w:i/>
             <w:iCs/>
           </w:rPr>
-          <w:t xml:space="preserve">Fig. 1 </w:t>
-        </w:r>
-        <w:r>
-          <w:rPr>
-            <w:rStyle w:val="Vnculodendice"/>
-            <w:i/>
-            <w:iCs/>
-          </w:rPr>
-          <w:t>Gráfico UML do Banco de Dados desenhado na ferramenta Miro</w:t>
-        </w:r>
-        <w:r>
-          <w:rPr>
-            <w:rStyle w:val="Vnculodendice"/>
-            <w:i/>
-            <w:iCs/>
-          </w:rPr>
-          <w:t>.</w:t>
+          <w:t>Fig. 1 Gráfico UML do Banco de Dados desenhado na ferramenta Miro.</w:t>
         </w:r>
         <w:r>
           <w:rPr>
@@ -2985,23 +2859,7 @@
             <w:i/>
             <w:iCs/>
           </w:rPr>
-          <w:t xml:space="preserve">Fig. 2 </w:t>
-        </w:r>
-        <w:r>
-          <w:rPr>
-            <w:rStyle w:val="Vnculodendice"/>
-            <w:i/>
-            <w:iCs/>
-          </w:rPr>
-          <w:t>Código fonte do Simuload no editor de código VSCode</w:t>
-        </w:r>
-        <w:r>
-          <w:rPr>
-            <w:rStyle w:val="Vnculodendice"/>
-            <w:i/>
-            <w:iCs/>
-          </w:rPr>
-          <w:t>.</w:t>
+          <w:t>Fig. 2 Código fonte do Simuload no editor de código VSCode.</w:t>
         </w:r>
         <w:r>
           <w:rPr>
@@ -3024,23 +2882,7 @@
             <w:i/>
             <w:iCs/>
           </w:rPr>
-          <w:t xml:space="preserve">Fig. 3 </w:t>
-        </w:r>
-        <w:r>
-          <w:rPr>
-            <w:rStyle w:val="Vnculodendice"/>
-            <w:i/>
-            <w:iCs/>
-          </w:rPr>
-          <w:t>Interface do software Qt Designer e edição da tela de novo equipamento do Simuload</w:t>
-        </w:r>
-        <w:r>
-          <w:rPr>
-            <w:rStyle w:val="Vnculodendice"/>
-            <w:i/>
-            <w:iCs/>
-          </w:rPr>
-          <w:t>.</w:t>
+          <w:t>Fig. 3 Interface do software Qt Designer e edição da tela de novo equipamento do Simuload.</w:t>
         </w:r>
         <w:r>
           <w:rPr>
@@ -3063,23 +2905,7 @@
             <w:i/>
             <w:iCs/>
           </w:rPr>
-          <w:t>Fig. 4 Visualização da t</w:t>
-        </w:r>
-        <w:r>
-          <w:rPr>
-            <w:rStyle w:val="Vnculodendice"/>
-            <w:i/>
-            <w:iCs/>
-          </w:rPr>
-          <w:t>abela de CargaEquipamento e seu script de criação na extensão SQLite no VSCode</w:t>
-        </w:r>
-        <w:r>
-          <w:rPr>
-            <w:rStyle w:val="Vnculodendice"/>
-            <w:i/>
-            <w:iCs/>
-          </w:rPr>
-          <w:t>.</w:t>
+          <w:t>Fig. 4 Visualização da tabela de CargaEquipamento e seu script de criação na extensão SQLite no VSCode.</w:t>
         </w:r>
         <w:r>
           <w:rPr>
@@ -3102,23 +2928,7 @@
             <w:i/>
             <w:iCs/>
           </w:rPr>
-          <w:t xml:space="preserve">Fig. 5 </w:t>
-        </w:r>
-        <w:r>
-          <w:rPr>
-            <w:rStyle w:val="Vnculodendice"/>
-            <w:i/>
-            <w:iCs/>
-          </w:rPr>
-          <w:t>Pastas e executável que compõem a versão de distribuição para Windows do Simuload</w:t>
-        </w:r>
-        <w:r>
-          <w:rPr>
-            <w:rStyle w:val="Vnculodendice"/>
-            <w:i/>
-            <w:iCs/>
-          </w:rPr>
-          <w:t>.</w:t>
+          <w:t>Fig. 5 Pastas e executável que compõem a versão de distribuição para Windows do Simuload.</w:t>
         </w:r>
         <w:r>
           <w:rPr>
@@ -3141,23 +2951,7 @@
             <w:i/>
             <w:iCs/>
           </w:rPr>
-          <w:t>Fig. 6 Dashboard de dados de consumo de lâmpadas n</w:t>
-        </w:r>
-        <w:r>
-          <w:rPr>
-            <w:rStyle w:val="Vnculodendice"/>
-            <w:i/>
-            <w:iCs/>
-          </w:rPr>
-          <w:t>a</w:t>
-        </w:r>
-        <w:r>
-          <w:rPr>
-            <w:rStyle w:val="Vnculodendice"/>
-            <w:i/>
-            <w:iCs/>
-          </w:rPr>
-          <w:t xml:space="preserve"> PPH 2019 para a região Nordeste.</w:t>
+          <w:t>Fig. 6 Dashboard de dados de consumo de lâmpadas na PPH 2019 para a região Nordeste.</w:t>
         </w:r>
         <w:r>
           <w:rPr>
@@ -3180,15 +2974,7 @@
             <w:i/>
             <w:iCs/>
           </w:rPr>
-          <w:t xml:space="preserve">Fig. 7 </w:t>
-        </w:r>
-        <w:r>
-          <w:rPr>
-            <w:rStyle w:val="Vnculodendice"/>
-            <w:i/>
-            <w:iCs/>
-          </w:rPr>
-          <w:t>Submissão de alterações no código utilizando o Git através do terminal embutido no VSCode.</w:t>
+          <w:t>Fig. 7 Submissão de alterações no código utilizando o Git através do terminal embutido no VSCode.</w:t>
         </w:r>
         <w:r>
           <w:rPr>
@@ -3211,23 +2997,7 @@
             <w:i/>
             <w:iCs/>
           </w:rPr>
-          <w:t xml:space="preserve">Fig. 8 </w:t>
-        </w:r>
-        <w:r>
-          <w:rPr>
-            <w:rStyle w:val="Vnculodendice"/>
-            <w:i/>
-            <w:iCs/>
-          </w:rPr>
-          <w:t>Mapeamento de consumo dos equipamentos e cargas para simulação de curvas no Google Sheets</w:t>
-        </w:r>
-        <w:r>
-          <w:rPr>
-            <w:rStyle w:val="Vnculodendice"/>
-            <w:i/>
-            <w:iCs/>
-          </w:rPr>
-          <w:t>.</w:t>
+          <w:t>Fig. 8 Mapeamento de consumo dos equipamentos e cargas para simulação de curvas no Google Sheets.</w:t>
         </w:r>
         <w:r>
           <w:rPr>
@@ -3250,23 +3020,7 @@
             <w:i/>
             <w:iCs/>
           </w:rPr>
-          <w:t xml:space="preserve">Fig. 9 </w:t>
-        </w:r>
-        <w:r>
-          <w:rPr>
-            <w:rStyle w:val="Vnculodendice"/>
-            <w:i/>
-            <w:iCs/>
-          </w:rPr>
-          <w:t>Cálculo das curvas de carga a partir de consumidores residencial, comercial, industrial e iluminação no Google Sheets</w:t>
-        </w:r>
-        <w:r>
-          <w:rPr>
-            <w:rStyle w:val="Vnculodendice"/>
-            <w:i/>
-            <w:iCs/>
-          </w:rPr>
-          <w:t>.</w:t>
+          <w:t>Fig. 9 Cálculo das curvas de carga a partir de consumidores residencial, comercial, industrial e iluminação no Google Sheets.</w:t>
         </w:r>
         <w:r>
           <w:rPr>
@@ -3297,23 +3051,7 @@
             <w:i/>
             <w:iCs/>
           </w:rPr>
-          <w:t xml:space="preserve">Fig. 10 </w:t>
-        </w:r>
-        <w:r>
-          <w:rPr>
-            <w:rStyle w:val="Vnculodendice"/>
-            <w:i/>
-            <w:iCs/>
-          </w:rPr>
-          <w:t>Curva de simulação da demanda dos estabelecimentos pela curva característica do transformador no Google Sheets</w:t>
-        </w:r>
-        <w:r>
-          <w:rPr>
-            <w:rStyle w:val="Vnculodendice"/>
-            <w:i/>
-            <w:iCs/>
-          </w:rPr>
-          <w:t>.</w:t>
+          <w:t>Fig. 10 Curva de simulação da demanda dos estabelecimentos pela curva característica do transformador no Google Sheets.</w:t>
         </w:r>
         <w:r>
           <w:rPr>
@@ -3336,23 +3074,7 @@
             <w:i/>
             <w:iCs/>
           </w:rPr>
-          <w:t xml:space="preserve">Fig. 11 </w:t>
-        </w:r>
-        <w:r>
-          <w:rPr>
-            <w:rStyle w:val="Vnculodendice"/>
-            <w:i/>
-            <w:iCs/>
-          </w:rPr>
-          <w:t>Janela principal do Simuload</w:t>
-        </w:r>
-        <w:r>
-          <w:rPr>
-            <w:rStyle w:val="Vnculodendice"/>
-            <w:i/>
-            <w:iCs/>
-          </w:rPr>
-          <w:t>.</w:t>
+          <w:t>Fig. 11 Janela principal do Simuload.</w:t>
         </w:r>
         <w:r>
           <w:rPr>
@@ -3375,23 +3097,7 @@
             <w:i/>
             <w:iCs/>
           </w:rPr>
-          <w:t xml:space="preserve">Fig. 12 </w:t>
-        </w:r>
-        <w:r>
-          <w:rPr>
-            <w:rStyle w:val="Vnculodendice"/>
-            <w:i/>
-            <w:iCs/>
-          </w:rPr>
-          <w:t>Janela de equipamentos do Simuload</w:t>
-        </w:r>
-        <w:r>
-          <w:rPr>
-            <w:rStyle w:val="Vnculodendice"/>
-            <w:i/>
-            <w:iCs/>
-          </w:rPr>
-          <w:t>.</w:t>
+          <w:t>Fig. 12 Janela de equipamentos do Simuload.</w:t>
         </w:r>
         <w:r>
           <w:rPr>
@@ -3414,23 +3120,7 @@
             <w:i/>
             <w:iCs/>
           </w:rPr>
-          <w:t xml:space="preserve">Fig. 13 </w:t>
-        </w:r>
-        <w:r>
-          <w:rPr>
-            <w:rStyle w:val="Vnculodendice"/>
-            <w:i/>
-            <w:iCs/>
-          </w:rPr>
-          <w:t>Janela de criação de equipamento do Simuload</w:t>
-        </w:r>
-        <w:r>
-          <w:rPr>
-            <w:rStyle w:val="Vnculodendice"/>
-            <w:i/>
-            <w:iCs/>
-          </w:rPr>
-          <w:t>.</w:t>
+          <w:t>Fig. 13 Janela de criação de equipamento do Simuload.</w:t>
         </w:r>
         <w:r>
           <w:rPr>
@@ -3453,23 +3143,7 @@
             <w:i/>
             <w:iCs/>
           </w:rPr>
-          <w:t xml:space="preserve">Fig. 14 </w:t>
-        </w:r>
-        <w:r>
-          <w:rPr>
-            <w:rStyle w:val="Vnculodendice"/>
-            <w:i/>
-            <w:iCs/>
-          </w:rPr>
-          <w:t>Janela de cargas do Simuload</w:t>
-        </w:r>
-        <w:r>
-          <w:rPr>
-            <w:rStyle w:val="Vnculodendice"/>
-            <w:i/>
-            <w:iCs/>
-          </w:rPr>
-          <w:t>.</w:t>
+          <w:t>Fig. 14 Janela de cargas do Simuload.</w:t>
         </w:r>
         <w:r>
           <w:rPr>
@@ -3492,23 +3166,7 @@
             <w:i/>
             <w:iCs/>
           </w:rPr>
-          <w:t xml:space="preserve">Fig. 15 </w:t>
-        </w:r>
-        <w:r>
-          <w:rPr>
-            <w:rStyle w:val="Vnculodendice"/>
-            <w:i/>
-            <w:iCs/>
-          </w:rPr>
-          <w:t>Janela de criação de carga do Simuload</w:t>
-        </w:r>
-        <w:r>
-          <w:rPr>
-            <w:rStyle w:val="Vnculodendice"/>
-            <w:i/>
-            <w:iCs/>
-          </w:rPr>
-          <w:t>.</w:t>
+          <w:t>Fig. 15 Janela de criação de carga do Simuload.</w:t>
         </w:r>
         <w:r>
           <w:rPr>
@@ -3531,23 +3189,7 @@
             <w:i/>
             <w:iCs/>
           </w:rPr>
-          <w:t xml:space="preserve">Fig. 16 </w:t>
-        </w:r>
-        <w:r>
-          <w:rPr>
-            <w:rStyle w:val="Vnculodendice"/>
-            <w:i/>
-            <w:iCs/>
-          </w:rPr>
-          <w:t>Janela de criação de curva do Simuload</w:t>
-        </w:r>
-        <w:r>
-          <w:rPr>
-            <w:rStyle w:val="Vnculodendice"/>
-            <w:i/>
-            <w:iCs/>
-          </w:rPr>
-          <w:t>.</w:t>
+          <w:t>Fig. 16 Janela de criação de curva do Simuload.</w:t>
         </w:r>
         <w:r>
           <w:rPr>
@@ -3570,23 +3212,7 @@
             <w:i/>
             <w:iCs/>
           </w:rPr>
-          <w:t xml:space="preserve">Fig. 17 </w:t>
-        </w:r>
-        <w:r>
-          <w:rPr>
-            <w:rStyle w:val="Vnculodendice"/>
-            <w:i/>
-            <w:iCs/>
-          </w:rPr>
-          <w:t>Janela de transformadores do Simuload</w:t>
-        </w:r>
-        <w:r>
-          <w:rPr>
-            <w:rStyle w:val="Vnculodendice"/>
-            <w:i/>
-            <w:iCs/>
-          </w:rPr>
-          <w:t>.</w:t>
+          <w:t>Fig. 17 Janela de transformadores do Simuload.</w:t>
         </w:r>
         <w:r>
           <w:rPr>
@@ -3609,23 +3235,7 @@
             <w:i/>
             <w:iCs/>
           </w:rPr>
-          <w:t xml:space="preserve">Fig. 18 </w:t>
-        </w:r>
-        <w:r>
-          <w:rPr>
-            <w:rStyle w:val="Vnculodendice"/>
-            <w:i/>
-            <w:iCs/>
-          </w:rPr>
-          <w:t>Janela de criação de transformador do Simuload</w:t>
-        </w:r>
-        <w:r>
-          <w:rPr>
-            <w:rStyle w:val="Vnculodendice"/>
-            <w:i/>
-            <w:iCs/>
-          </w:rPr>
-          <w:t>.</w:t>
+          <w:t>Fig. 18 Janela de criação de transformador do Simuload.</w:t>
         </w:r>
         <w:r>
           <w:rPr>
@@ -3648,23 +3258,7 @@
             <w:i/>
             <w:iCs/>
           </w:rPr>
-          <w:t xml:space="preserve">Fig. 19 </w:t>
-        </w:r>
-        <w:r>
-          <w:rPr>
-            <w:rStyle w:val="Vnculodendice"/>
-            <w:i/>
-            <w:iCs/>
-          </w:rPr>
-          <w:t xml:space="preserve">Gráfico </w:t>
-        </w:r>
-        <w:r>
-          <w:rPr>
-            <w:rStyle w:val="Vnculodendice"/>
-            <w:i/>
-            <w:iCs/>
-          </w:rPr>
-          <w:t>da curva padrão e transformador do tipo 1 registrados no Simuload no intervalo de simulação de 1 hora.</w:t>
+          <w:t>Fig. 19 Gráfico da curva padrão e transformador do tipo 1 registrados no Simuload no intervalo de simulação de 1 hora.</w:t>
         </w:r>
         <w:r>
           <w:rPr>
@@ -3687,23 +3281,7 @@
             <w:i/>
             <w:iCs/>
           </w:rPr>
-          <w:t xml:space="preserve">Fig. 20 </w:t>
-        </w:r>
-        <w:r>
-          <w:rPr>
-            <w:rStyle w:val="Vnculodendice"/>
-            <w:i/>
-            <w:iCs/>
-          </w:rPr>
-          <w:t xml:space="preserve">Gráfico </w:t>
-        </w:r>
-        <w:r>
-          <w:rPr>
-            <w:rStyle w:val="Vnculodendice"/>
-            <w:i/>
-            <w:iCs/>
-          </w:rPr>
-          <w:t>da curva padrão e transformador do tipo 1 registrados no Simuload no intervalo de simulação de 30 minutos.</w:t>
+          <w:t>Fig. 20 Gráfico da curva padrão e transformador do tipo 1 registrados no Simuload no intervalo de simulação de 30 minutos.</w:t>
         </w:r>
         <w:r>
           <w:rPr>
@@ -3726,39 +3304,7 @@
             <w:i/>
             <w:iCs/>
           </w:rPr>
-          <w:t xml:space="preserve">Fig. 21 </w:t>
-        </w:r>
-        <w:r>
-          <w:rPr>
-            <w:rStyle w:val="Vnculodendice"/>
-            <w:i/>
-            <w:iCs/>
-          </w:rPr>
-          <w:t xml:space="preserve">Gráfico </w:t>
-        </w:r>
-        <w:r>
-          <w:rPr>
-            <w:rStyle w:val="Vnculodendice"/>
-            <w:i/>
-            <w:iCs/>
-          </w:rPr>
-          <w:t xml:space="preserve">da curva padrão e transformador do tipo 1 registrados no Simuload no intervalo de simulação de </w:t>
-        </w:r>
-        <w:r>
-          <w:rPr>
-            <w:rStyle w:val="Vnculodendice"/>
-            <w:i/>
-            <w:iCs/>
-          </w:rPr>
-          <w:t>15 minutos</w:t>
-        </w:r>
-        <w:r>
-          <w:rPr>
-            <w:rStyle w:val="Vnculodendice"/>
-            <w:i/>
-            <w:iCs/>
-          </w:rPr>
-          <w:t>.</w:t>
+          <w:t>Fig. 21 Gráfico da curva padrão e transformador do tipo 1 registrados no Simuload no intervalo de simulação de 15 minutos.</w:t>
         </w:r>
         <w:r>
           <w:rPr>
@@ -3781,23 +3327,7 @@
             <w:i/>
             <w:iCs/>
           </w:rPr>
-          <w:t xml:space="preserve">Fig. 22 </w:t>
-        </w:r>
-        <w:r>
-          <w:rPr>
-            <w:rStyle w:val="Vnculodendice"/>
-            <w:i/>
-            <w:iCs/>
-          </w:rPr>
-          <w:t xml:space="preserve">Gráfico </w:t>
-        </w:r>
-        <w:r>
-          <w:rPr>
-            <w:rStyle w:val="Vnculodendice"/>
-            <w:i/>
-            <w:iCs/>
-          </w:rPr>
-          <w:t>da curva padrão e transformador do tipo 1 registrados no Simuload no intervalo de simulação de 5 minutos.</w:t>
+          <w:t>Fig. 22 Gráfico da curva padrão e transformador do tipo 1 registrados no Simuload no intervalo de simulação de 5 minutos.</w:t>
         </w:r>
         <w:r>
           <w:rPr>
@@ -3834,7 +3364,7 @@
           <w:bCs/>
           <w:sz w:val="36"/>
           <w:szCs w:val="36"/>
-          <w:lang w:val="pt-BR"/>
+          <w:lang w:val="en-US"/>
         </w:rPr>
       </w:r>
     </w:p>
@@ -3856,7 +3386,7 @@
           <w:bCs/>
           <w:sz w:val="36"/>
           <w:szCs w:val="36"/>
-          <w:lang w:val="pt-BR"/>
+          <w:lang w:val="en-US"/>
         </w:rPr>
       </w:r>
       <w:r>
@@ -3883,7 +3413,7 @@
           <w:bCs/>
           <w:sz w:val="36"/>
           <w:szCs w:val="36"/>
-          <w:lang w:val="pt-BR"/>
+          <w:lang w:val="en-US" w:eastAsia="ar-SA"/>
         </w:rPr>
       </w:r>
     </w:p>
@@ -3907,7 +3437,7 @@
           <w:bCs/>
           <w:sz w:val="36"/>
           <w:szCs w:val="36"/>
-          <w:lang w:val="pt-BR" w:eastAsia="ar-SA"/>
+          <w:lang w:eastAsia="ar-SA"/>
         </w:rPr>
       </w:r>
       <w:r>
@@ -4062,35 +3592,16 @@
       </w:pPr>
       <w:r>
         <w:rPr>
-          <w:lang w:val="pt-BR"/>
-        </w:rPr>
-      </w:r>
-    </w:p>
-    <w:p>
-      <w:pPr>
-        <w:pStyle w:val="Corpodotexto"/>
-        <w:rPr>
-          <w:b/>
           <w:b/>
           <w:bCs/>
           <w:sz w:val="36"/>
           <w:szCs w:val="36"/>
         </w:rPr>
-      </w:pPr>
-      <w:r>
-        <w:rPr>
-          <w:lang w:val="pt-BR"/>
-        </w:rPr>
-      </w:r>
-    </w:p>
-    <w:p>
-      <w:pPr>
-        <w:pStyle w:val="Cabealho"/>
-        <w:tabs>
-          <w:tab w:val="clear" w:pos="4419"/>
-          <w:tab w:val="clear" w:pos="8838"/>
-        </w:tabs>
-        <w:jc w:val="center"/>
+      </w:r>
+    </w:p>
+    <w:p>
+      <w:pPr>
+        <w:pStyle w:val="Corpodotexto"/>
         <w:rPr>
           <w:b/>
           <w:b/>
@@ -4105,7 +3616,31 @@
           <w:bCs/>
           <w:sz w:val="36"/>
           <w:szCs w:val="36"/>
-          <w:lang w:val="pt-BR"/>
+        </w:rPr>
+      </w:r>
+    </w:p>
+    <w:p>
+      <w:pPr>
+        <w:pStyle w:val="Cabealho"/>
+        <w:tabs>
+          <w:tab w:val="clear" w:pos="4419"/>
+          <w:tab w:val="clear" w:pos="8838"/>
+        </w:tabs>
+        <w:jc w:val="center"/>
+        <w:rPr>
+          <w:b/>
+          <w:b/>
+          <w:bCs/>
+          <w:sz w:val="36"/>
+          <w:szCs w:val="36"/>
+        </w:rPr>
+      </w:pPr>
+      <w:r>
+        <w:rPr>
+          <w:b/>
+          <w:bCs/>
+          <w:sz w:val="36"/>
+          <w:szCs w:val="36"/>
         </w:rPr>
       </w:r>
     </w:p>
@@ -4132,7 +3667,7 @@
           <w:bCs/>
           <w:sz w:val="36"/>
           <w:szCs w:val="36"/>
-          <w:lang w:val="pt-BR" w:eastAsia="ar-SA"/>
+          <w:lang w:eastAsia="ar-SA"/>
         </w:rPr>
       </w:r>
     </w:p>
@@ -4158,7 +3693,6 @@
           <w:bCs/>
           <w:sz w:val="36"/>
           <w:szCs w:val="36"/>
-          <w:lang w:val="pt-BR"/>
         </w:rPr>
       </w:r>
     </w:p>
@@ -4182,7 +3716,7 @@
           <w:bCs/>
           <w:sz w:val="36"/>
           <w:szCs w:val="36"/>
-          <w:lang w:val="pt-BR" w:eastAsia="ar-SA"/>
+          <w:lang w:eastAsia="ar-SA"/>
         </w:rPr>
       </w:r>
       <w:r>
@@ -4209,7 +3743,7 @@
           <w:bCs/>
           <w:sz w:val="36"/>
           <w:szCs w:val="36"/>
-          <w:lang w:val="pt-BR" w:eastAsia="ar-SA"/>
+          <w:lang w:eastAsia="ar-SA"/>
         </w:rPr>
       </w:r>
     </w:p>
@@ -4330,7 +3864,7 @@
                 <w:webHidden/>
                 <w:rStyle w:val="Vnculodendice"/>
               </w:rPr>
-              <w:t>2.1 Objetivo Geral</w:t>
+              <w:t>2.1 Objetivo geral</w:t>
               <w:tab/>
               <w:t>3</w:t>
             </w:r>
@@ -4351,7 +3885,7 @@
                 <w:webHidden/>
                 <w:rStyle w:val="Vnculodendice"/>
               </w:rPr>
-              <w:t>2.2 Objetivos Específicos</w:t>
+              <w:t>2.2 Objetivos específicos</w:t>
               <w:tab/>
               <w:t>4</w:t>
             </w:r>
@@ -4393,7 +3927,7 @@
                 <w:webHidden/>
                 <w:rStyle w:val="Vnculodendice"/>
               </w:rPr>
-              <w:t>3.1 Desenvolvimento do Software</w:t>
+              <w:t>3.1 Desenvolvimento do software</w:t>
               <w:tab/>
               <w:t>5</w:t>
             </w:r>
@@ -4456,7 +3990,7 @@
                 <w:webHidden/>
                 <w:rStyle w:val="Vnculodendice"/>
               </w:rPr>
-              <w:t>4.1 Banco de Dados</w:t>
+              <w:t>4.1 Banco de dados</w:t>
               <w:tab/>
               <w:t>7</w:t>
             </w:r>
@@ -4477,7 +4011,7 @@
                 <w:webHidden/>
                 <w:rStyle w:val="Vnculodendice"/>
               </w:rPr>
-              <w:t>4.2 Módulos e Ferramentas</w:t>
+              <w:t>4.2 Módulos e ferramentas</w:t>
               <w:tab/>
               <w:t>8</w:t>
             </w:r>
@@ -4505,7 +4039,35 @@
                 <w:rStyle w:val="Vnculodendice"/>
                 <w:i/>
               </w:rPr>
-              <w:t>Ferramenta de Edição de Código.</w:t>
+              <w:t xml:space="preserve">Ferramenta de </w:t>
+            </w:r>
+            <w:r>
+              <w:rPr>
+                <w:rStyle w:val="Vnculodendice"/>
+                <w:i/>
+              </w:rPr>
+              <w:t>e</w:t>
+            </w:r>
+            <w:r>
+              <w:rPr>
+                <w:rStyle w:val="Vnculodendice"/>
+                <w:i/>
+              </w:rPr>
+              <w:t xml:space="preserve">dição de </w:t>
+            </w:r>
+            <w:r>
+              <w:rPr>
+                <w:rStyle w:val="Vnculodendice"/>
+                <w:i/>
+              </w:rPr>
+              <w:t>c</w:t>
+            </w:r>
+            <w:r>
+              <w:rPr>
+                <w:rStyle w:val="Vnculodendice"/>
+                <w:i/>
+              </w:rPr>
+              <w:t>ódigo.</w:t>
             </w:r>
             <w:r>
               <w:rPr>
@@ -4538,7 +4100,35 @@
                 <w:rStyle w:val="Vnculodendice"/>
                 <w:i/>
               </w:rPr>
-              <w:t>Ferramenta de Interface Visual.</w:t>
+              <w:t xml:space="preserve">Ferramenta de </w:t>
+            </w:r>
+            <w:r>
+              <w:rPr>
+                <w:rStyle w:val="Vnculodendice"/>
+                <w:i/>
+              </w:rPr>
+              <w:t>i</w:t>
+            </w:r>
+            <w:r>
+              <w:rPr>
+                <w:rStyle w:val="Vnculodendice"/>
+                <w:i/>
+              </w:rPr>
+              <w:t xml:space="preserve">nterface </w:t>
+            </w:r>
+            <w:r>
+              <w:rPr>
+                <w:rStyle w:val="Vnculodendice"/>
+                <w:i/>
+              </w:rPr>
+              <w:t>v</w:t>
+            </w:r>
+            <w:r>
+              <w:rPr>
+                <w:rStyle w:val="Vnculodendice"/>
+                <w:i/>
+              </w:rPr>
+              <w:t>isual.</w:t>
             </w:r>
             <w:r>
               <w:rPr>
@@ -4571,7 +4161,21 @@
                 <w:rStyle w:val="Vnculodendice"/>
                 <w:i/>
               </w:rPr>
-              <w:t>Ferramentas Matemáticas.</w:t>
+              <w:t xml:space="preserve">Ferramentas </w:t>
+            </w:r>
+            <w:r>
+              <w:rPr>
+                <w:rStyle w:val="Vnculodendice"/>
+                <w:i/>
+              </w:rPr>
+              <w:t>m</w:t>
+            </w:r>
+            <w:r>
+              <w:rPr>
+                <w:rStyle w:val="Vnculodendice"/>
+                <w:i/>
+              </w:rPr>
+              <w:t>atemáticas.</w:t>
             </w:r>
             <w:r>
               <w:rPr>
@@ -4604,7 +4208,21 @@
                 <w:rStyle w:val="Vnculodendice"/>
                 <w:i/>
               </w:rPr>
-              <w:t>Manipulação de Dados.</w:t>
+              <w:t xml:space="preserve">Manipulação de </w:t>
+            </w:r>
+            <w:r>
+              <w:rPr>
+                <w:rStyle w:val="Vnculodendice"/>
+                <w:i/>
+              </w:rPr>
+              <w:t>d</w:t>
+            </w:r>
+            <w:r>
+              <w:rPr>
+                <w:rStyle w:val="Vnculodendice"/>
+                <w:i/>
+              </w:rPr>
+              <w:t>ados.</w:t>
             </w:r>
             <w:r>
               <w:rPr>
@@ -4637,7 +4255,21 @@
                 <w:rStyle w:val="Vnculodendice"/>
                 <w:i/>
               </w:rPr>
-              <w:t>Distribuição do Software.</w:t>
+              <w:t xml:space="preserve">Distribuição do </w:t>
+            </w:r>
+            <w:r>
+              <w:rPr>
+                <w:rStyle w:val="Vnculodendice"/>
+                <w:i/>
+              </w:rPr>
+              <w:t>s</w:t>
+            </w:r>
+            <w:r>
+              <w:rPr>
+                <w:rStyle w:val="Vnculodendice"/>
+                <w:i/>
+              </w:rPr>
+              <w:t>oftware.</w:t>
             </w:r>
             <w:r>
               <w:rPr>
@@ -4663,7 +4295,7 @@
                 <w:webHidden/>
                 <w:rStyle w:val="Vnculodendice"/>
               </w:rPr>
-              <w:t>4.3 Mapeamento de Dados</w:t>
+              <w:t>4.3 Mapeamento de dados</w:t>
               <w:tab/>
               <w:t>13</w:t>
             </w:r>
@@ -4684,7 +4316,7 @@
                 <w:webHidden/>
                 <w:rStyle w:val="Vnculodendice"/>
               </w:rPr>
-              <w:t>4.4 Algoritmo de Aleatoriedade</w:t>
+              <w:t>4.4 Algoritmo de aleatoriedade</w:t>
               <w:tab/>
               <w:t>14</w:t>
             </w:r>
@@ -4705,7 +4337,7 @@
                 <w:webHidden/>
                 <w:rStyle w:val="Vnculodendice"/>
               </w:rPr>
-              <w:t>4.5 Versionamento de Código</w:t>
+              <w:t>4.5 Versionamento de código</w:t>
               <w:tab/>
               <w:t>16</w:t>
             </w:r>
@@ -4747,7 +4379,7 @@
                 <w:webHidden/>
                 <w:rStyle w:val="Vnculodendice"/>
               </w:rPr>
-              <w:t>5.1 Simulando com outros Softwares</w:t>
+              <w:t>5.1 Simulando com outros softwares</w:t>
               <w:tab/>
               <w:t>18</w:t>
             </w:r>
@@ -4789,7 +4421,7 @@
                 <w:webHidden/>
                 <w:rStyle w:val="Vnculodendice"/>
               </w:rPr>
-              <w:t>5.3 Resultados e Comparações</w:t>
+              <w:t>5.3 Resultados e comparações</w:t>
               <w:tab/>
               <w:t>30</w:t>
             </w:r>
@@ -4818,7 +4450,7 @@
         </w:p>
         <w:p>
           <w:pPr>
-            <w:pStyle w:val="Sumrio3"/>
+            <w:pStyle w:val="Sumrio2"/>
             <w:tabs>
               <w:tab w:val="clear" w:pos="720"/>
               <w:tab w:val="right" w:pos="9071" w:leader="dot"/>
@@ -4831,20 +4463,7 @@
                 <w:webHidden/>
                 <w:rStyle w:val="Vnculodendice"/>
               </w:rPr>
-              <w:t xml:space="preserve">6.1.1 </w:t>
-            </w:r>
-            <w:r>
-              <w:rPr>
-                <w:rStyle w:val="Vnculodendice"/>
-                <w:i/>
-              </w:rPr>
-              <w:t>Objetiv</w:t>
-            </w:r>
-            <w:r>
-              <w:rPr>
-                <w:rStyle w:val="Vnculodendice"/>
-              </w:rPr>
-              <w:t>os e metodologia.</w:t>
+              <w:t>6.1 Objetivos e metodologia</w:t>
               <w:tab/>
               <w:t>32</w:t>
             </w:r>
@@ -4852,7 +4471,7 @@
         </w:p>
         <w:p>
           <w:pPr>
-            <w:pStyle w:val="Sumrio3"/>
+            <w:pStyle w:val="Sumrio2"/>
             <w:tabs>
               <w:tab w:val="clear" w:pos="720"/>
               <w:tab w:val="right" w:pos="9071" w:leader="dot"/>
@@ -4865,20 +4484,7 @@
                 <w:webHidden/>
                 <w:rStyle w:val="Vnculodendice"/>
               </w:rPr>
-              <w:t xml:space="preserve">6.1.2 </w:t>
-            </w:r>
-            <w:r>
-              <w:rPr>
-                <w:rStyle w:val="Vnculodendice"/>
-                <w:i/>
-              </w:rPr>
-              <w:t>Considerações finais</w:t>
-            </w:r>
-            <w:r>
-              <w:rPr>
-                <w:rStyle w:val="Vnculodendice"/>
-              </w:rPr>
-              <w:t>.</w:t>
+              <w:t>6.2 Considerações finais</w:t>
               <w:tab/>
               <w:t>33</w:t>
             </w:r>
@@ -5024,7 +4630,6 @@
           <w:bCs/>
           <w:sz w:val="36"/>
           <w:szCs w:val="36"/>
-          <w:lang w:val="pt-BR"/>
         </w:rPr>
       </w:r>
     </w:p>
@@ -5199,7 +4804,7 @@
       </w:pPr>
       <w:r>
         <w:rPr>
-          <w:lang w:val="pt-BR" w:eastAsia="ar-SA"/>
+          <w:lang w:val="en-US" w:eastAsia="ar-SA"/>
         </w:rPr>
       </w:r>
     </w:p>
@@ -5277,7 +4882,31 @@
           <w:szCs w:val="26"/>
           <w:lang w:val="pt-BR" w:eastAsia="pt-BR" w:bidi="ar-SA"/>
         </w:rPr>
-        <w:t>Objetivo Geral</w:t>
+        <w:t xml:space="preserve">Objetivo </w:t>
+      </w:r>
+      <w:r>
+        <w:rPr>
+          <w:rFonts w:eastAsia="" w:cs="" w:cstheme="majorBidi" w:eastAsiaTheme="majorEastAsia"/>
+          <w:b/>
+          <w:color w:val="auto"/>
+          <w:kern w:val="0"/>
+          <w:sz w:val="28"/>
+          <w:szCs w:val="26"/>
+          <w:lang w:val="pt-BR" w:eastAsia="pt-BR" w:bidi="ar-SA"/>
+        </w:rPr>
+        <w:t>g</w:t>
+      </w:r>
+      <w:r>
+        <w:rPr>
+          <w:rFonts w:eastAsia="" w:cs="" w:cstheme="majorBidi" w:eastAsiaTheme="majorEastAsia"/>
+          <w:b/>
+          <w:color w:val="auto"/>
+          <w:kern w:val="0"/>
+          <w:sz w:val="28"/>
+          <w:szCs w:val="26"/>
+          <w:lang w:val="pt-BR" w:eastAsia="pt-BR" w:bidi="ar-SA"/>
+        </w:rPr>
+        <w:t>eral</w:t>
       </w:r>
     </w:p>
     <w:p>
@@ -5287,9 +4916,9 @@
           <w:lang w:val="en-US" w:eastAsia="ar-SA"/>
         </w:rPr>
       </w:pPr>
-      <w:bookmarkStart w:id="5" w:name="_Ref65699817"/>
+      <w:bookmarkStart w:id="5" w:name="_Toc65700008"/>
       <w:bookmarkStart w:id="6" w:name="_Toc65700066"/>
-      <w:bookmarkStart w:id="7" w:name="_Toc65700008"/>
+      <w:bookmarkStart w:id="7" w:name="_Ref65699817"/>
       <w:bookmarkEnd w:id="5"/>
       <w:bookmarkEnd w:id="6"/>
       <w:bookmarkEnd w:id="7"/>
@@ -5418,7 +5047,33 @@
           <w:szCs w:val="28"/>
           <w:lang w:val="pt-BR" w:eastAsia="pt-BR" w:bidi="ar-SA"/>
         </w:rPr>
-        <w:t>Objetivos Específicos</w:t>
+        <w:t xml:space="preserve">Objetivos </w:t>
+      </w:r>
+      <w:r>
+        <w:rPr>
+          <w:rFonts w:eastAsia="" w:cs="" w:cstheme="majorBidi" w:eastAsiaTheme="majorEastAsia"/>
+          <w:b/>
+          <w:bCs/>
+          <w:color w:val="auto"/>
+          <w:kern w:val="0"/>
+          <w:sz w:val="28"/>
+          <w:szCs w:val="28"/>
+          <w:lang w:val="pt-BR" w:eastAsia="pt-BR" w:bidi="ar-SA"/>
+        </w:rPr>
+        <w:t>e</w:t>
+      </w:r>
+      <w:r>
+        <w:rPr>
+          <w:rFonts w:eastAsia="" w:cs="" w:cstheme="majorBidi" w:eastAsiaTheme="majorEastAsia"/>
+          <w:b/>
+          <w:bCs/>
+          <w:color w:val="auto"/>
+          <w:kern w:val="0"/>
+          <w:sz w:val="28"/>
+          <w:szCs w:val="28"/>
+          <w:lang w:val="pt-BR" w:eastAsia="pt-BR" w:bidi="ar-SA"/>
+        </w:rPr>
+        <w:t>specíficos</w:t>
       </w:r>
     </w:p>
     <w:p>
@@ -5444,7 +5099,7 @@
       </w:pPr>
       <w:r>
         <w:rPr>
-          <w:lang w:val="pt-BR" w:eastAsia="ar-SA"/>
+          <w:lang w:val="en-US" w:eastAsia="ar-SA"/>
         </w:rPr>
       </w:r>
     </w:p>
@@ -5606,7 +5261,19 @@
         <w:rPr>
           <w:lang w:val="pt-BR"/>
         </w:rPr>
-        <w:t>esenvolvimento do Software</w:t>
+        <w:t xml:space="preserve">esenvolvimento do </w:t>
+      </w:r>
+      <w:r>
+        <w:rPr>
+          <w:lang w:val="pt-BR"/>
+        </w:rPr>
+        <w:t>s</w:t>
+      </w:r>
+      <w:r>
+        <w:rPr>
+          <w:lang w:val="pt-BR"/>
+        </w:rPr>
+        <w:t>oftware</w:t>
       </w:r>
     </w:p>
     <w:p>
@@ -5632,7 +5299,7 @@
       </w:pPr>
       <w:r>
         <w:rPr>
-          <w:lang w:val="pt-BR" w:eastAsia="ar-SA"/>
+          <w:lang w:val="en-US" w:eastAsia="ar-SA"/>
         </w:rPr>
       </w:r>
     </w:p>
@@ -5753,7 +5420,7 @@
       </w:pPr>
       <w:r>
         <w:rPr>
-          <w:lang w:val="pt-BR" w:eastAsia="ar-SA"/>
+          <w:lang w:val="en-US" w:eastAsia="ar-SA"/>
         </w:rPr>
       </w:r>
     </w:p>
@@ -5861,7 +5528,7 @@
       </w:pPr>
       <w:r>
         <w:rPr>
-          <w:lang w:val="pt-BR" w:eastAsia="ar-SA"/>
+          <w:lang w:val="en-US" w:eastAsia="ar-SA"/>
         </w:rPr>
       </w:r>
     </w:p>
@@ -5932,7 +5599,31 @@
           <w:szCs w:val="26"/>
           <w:lang w:val="pt-BR" w:eastAsia="pt-BR" w:bidi="ar-SA"/>
         </w:rPr>
-        <w:t>Banco de Dados</w:t>
+        <w:t xml:space="preserve">Banco de </w:t>
+      </w:r>
+      <w:r>
+        <w:rPr>
+          <w:rFonts w:eastAsia="" w:cs="" w:cstheme="majorBidi" w:eastAsiaTheme="majorEastAsia"/>
+          <w:b/>
+          <w:color w:val="auto"/>
+          <w:kern w:val="0"/>
+          <w:sz w:val="28"/>
+          <w:szCs w:val="26"/>
+          <w:lang w:val="pt-BR" w:eastAsia="pt-BR" w:bidi="ar-SA"/>
+        </w:rPr>
+        <w:t>d</w:t>
+      </w:r>
+      <w:r>
+        <w:rPr>
+          <w:rFonts w:eastAsia="" w:cs="" w:cstheme="majorBidi" w:eastAsiaTheme="majorEastAsia"/>
+          <w:b/>
+          <w:color w:val="auto"/>
+          <w:kern w:val="0"/>
+          <w:sz w:val="28"/>
+          <w:szCs w:val="26"/>
+          <w:lang w:val="pt-BR" w:eastAsia="pt-BR" w:bidi="ar-SA"/>
+        </w:rPr>
+        <w:t>ados</w:t>
       </w:r>
     </w:p>
     <w:p>
@@ -5986,20 +5677,20 @@
       </w:pPr>
       <w:r>
         <w:rPr>
-          <w:lang w:val="pt-BR" w:eastAsia="ar-SA"/>
-        </w:rPr>
-      </w:r>
-    </w:p>
-    <w:p>
-      <w:pPr>
-        <w:pStyle w:val="Normal"/>
-        <w:rPr>
           <w:lang w:val="en-US" w:eastAsia="ar-SA"/>
         </w:rPr>
-      </w:pPr>
-      <w:r>
-        <w:rPr>
-          <w:lang w:val="pt-BR" w:eastAsia="ar-SA"/>
+      </w:r>
+    </w:p>
+    <w:p>
+      <w:pPr>
+        <w:pStyle w:val="Normal"/>
+        <w:rPr>
+          <w:lang w:val="en-US" w:eastAsia="ar-SA"/>
+        </w:rPr>
+      </w:pPr>
+      <w:r>
+        <w:rPr>
+          <w:lang w:val="en-US" w:eastAsia="ar-SA"/>
         </w:rPr>
       </w:r>
     </w:p>
@@ -6118,9 +5809,7 @@
       <w:bookmarkStart w:id="15" w:name="docs-internal-guid-e3e84444-7fff-3a76-56"/>
       <w:bookmarkEnd w:id="15"/>
       <w:r>
-        <w:rPr>
-          <w:lang w:val="pt-BR"/>
-        </w:rPr>
+        <w:rPr/>
         <w:drawing>
           <wp:inline distT="0" distB="0" distL="0" distR="0">
             <wp:extent cx="5734050" cy="2733675"/>
@@ -6199,7 +5888,31 @@
           <w:szCs w:val="26"/>
           <w:lang w:val="pt-BR" w:eastAsia="pt-BR" w:bidi="ar-SA"/>
         </w:rPr>
-        <w:t>Módulos e Ferramentas</w:t>
+        <w:t xml:space="preserve">Módulos e </w:t>
+      </w:r>
+      <w:r>
+        <w:rPr>
+          <w:rFonts w:eastAsia="" w:cs="" w:cstheme="majorBidi" w:eastAsiaTheme="majorEastAsia"/>
+          <w:b/>
+          <w:color w:val="auto"/>
+          <w:kern w:val="0"/>
+          <w:sz w:val="28"/>
+          <w:szCs w:val="26"/>
+          <w:lang w:val="pt-BR" w:eastAsia="pt-BR" w:bidi="ar-SA"/>
+        </w:rPr>
+        <w:t>f</w:t>
+      </w:r>
+      <w:r>
+        <w:rPr>
+          <w:rFonts w:eastAsia="" w:cs="" w:cstheme="majorBidi" w:eastAsiaTheme="majorEastAsia"/>
+          <w:b/>
+          <w:color w:val="auto"/>
+          <w:kern w:val="0"/>
+          <w:sz w:val="28"/>
+          <w:szCs w:val="26"/>
+          <w:lang w:val="pt-BR" w:eastAsia="pt-BR" w:bidi="ar-SA"/>
+        </w:rPr>
+        <w:t>erramentas</w:t>
       </w:r>
     </w:p>
     <w:p>
@@ -6271,7 +5984,55 @@
           <w:szCs w:val="24"/>
           <w:lang w:val="pt-BR" w:eastAsia="ar-SA" w:bidi="ar-SA"/>
         </w:rPr>
-        <w:t>Ferramenta de Edição de Código.</w:t>
+        <w:t xml:space="preserve">Ferramenta de </w:t>
+      </w:r>
+      <w:r>
+        <w:rPr>
+          <w:rFonts w:eastAsia="" w:cs="" w:cstheme="majorBidi" w:eastAsiaTheme="majorEastAsia"/>
+          <w:i/>
+          <w:color w:val="auto"/>
+          <w:kern w:val="0"/>
+          <w:sz w:val="24"/>
+          <w:szCs w:val="24"/>
+          <w:lang w:val="pt-BR" w:eastAsia="ar-SA" w:bidi="ar-SA"/>
+        </w:rPr>
+        <w:t>e</w:t>
+      </w:r>
+      <w:r>
+        <w:rPr>
+          <w:rFonts w:eastAsia="" w:cs="" w:cstheme="majorBidi" w:eastAsiaTheme="majorEastAsia"/>
+          <w:i/>
+          <w:color w:val="auto"/>
+          <w:kern w:val="0"/>
+          <w:sz w:val="24"/>
+          <w:szCs w:val="24"/>
+          <w:lang w:val="pt-BR" w:eastAsia="ar-SA" w:bidi="ar-SA"/>
+        </w:rPr>
+        <w:t xml:space="preserve">dição de </w:t>
+      </w:r>
+      <w:r>
+        <w:rPr>
+          <w:rFonts w:eastAsia="" w:cs="" w:cstheme="majorBidi" w:eastAsiaTheme="majorEastAsia"/>
+          <w:i/>
+          <w:color w:val="auto"/>
+          <w:kern w:val="0"/>
+          <w:sz w:val="24"/>
+          <w:szCs w:val="24"/>
+          <w:lang w:val="pt-BR" w:eastAsia="ar-SA" w:bidi="ar-SA"/>
+        </w:rPr>
+        <w:t>c</w:t>
+      </w:r>
+      <w:r>
+        <w:rPr>
+          <w:rFonts w:eastAsia="" w:cs="" w:cstheme="majorBidi" w:eastAsiaTheme="majorEastAsia"/>
+          <w:i/>
+          <w:color w:val="auto"/>
+          <w:kern w:val="0"/>
+          <w:sz w:val="24"/>
+          <w:szCs w:val="24"/>
+          <w:lang w:val="pt-BR" w:eastAsia="ar-SA" w:bidi="ar-SA"/>
+        </w:rPr>
+        <w:t>ódigo.</w:t>
       </w:r>
     </w:p>
     <w:p>
@@ -6537,7 +6298,55 @@
           <w:szCs w:val="24"/>
           <w:lang w:val="pt-BR" w:eastAsia="ar-SA" w:bidi="ar-SA"/>
         </w:rPr>
-        <w:t>Ferramenta de Interface Visual.</w:t>
+        <w:t xml:space="preserve">Ferramenta de </w:t>
+      </w:r>
+      <w:r>
+        <w:rPr>
+          <w:rFonts w:eastAsia="" w:cs="" w:cstheme="majorBidi" w:eastAsiaTheme="majorEastAsia"/>
+          <w:i/>
+          <w:color w:val="auto"/>
+          <w:kern w:val="0"/>
+          <w:sz w:val="24"/>
+          <w:szCs w:val="24"/>
+          <w:lang w:val="pt-BR" w:eastAsia="ar-SA" w:bidi="ar-SA"/>
+        </w:rPr>
+        <w:t>i</w:t>
+      </w:r>
+      <w:r>
+        <w:rPr>
+          <w:rFonts w:eastAsia="" w:cs="" w:cstheme="majorBidi" w:eastAsiaTheme="majorEastAsia"/>
+          <w:i/>
+          <w:color w:val="auto"/>
+          <w:kern w:val="0"/>
+          <w:sz w:val="24"/>
+          <w:szCs w:val="24"/>
+          <w:lang w:val="pt-BR" w:eastAsia="ar-SA" w:bidi="ar-SA"/>
+        </w:rPr>
+        <w:t xml:space="preserve">nterface </w:t>
+      </w:r>
+      <w:r>
+        <w:rPr>
+          <w:rFonts w:eastAsia="" w:cs="" w:cstheme="majorBidi" w:eastAsiaTheme="majorEastAsia"/>
+          <w:i/>
+          <w:color w:val="auto"/>
+          <w:kern w:val="0"/>
+          <w:sz w:val="24"/>
+          <w:szCs w:val="24"/>
+          <w:lang w:val="pt-BR" w:eastAsia="ar-SA" w:bidi="ar-SA"/>
+        </w:rPr>
+        <w:t>v</w:t>
+      </w:r>
+      <w:r>
+        <w:rPr>
+          <w:rFonts w:eastAsia="" w:cs="" w:cstheme="majorBidi" w:eastAsiaTheme="majorEastAsia"/>
+          <w:i/>
+          <w:color w:val="auto"/>
+          <w:kern w:val="0"/>
+          <w:sz w:val="24"/>
+          <w:szCs w:val="24"/>
+          <w:lang w:val="pt-BR" w:eastAsia="ar-SA" w:bidi="ar-SA"/>
+        </w:rPr>
+        <w:t>isual.</w:t>
       </w:r>
     </w:p>
     <w:p>
@@ -6621,7 +6430,7 @@
       </w:pPr>
       <w:r>
         <w:rPr>
-          <w:lang w:val="pt-BR" w:eastAsia="ar-SA"/>
+          <w:lang w:val="en-US" w:eastAsia="ar-SA"/>
         </w:rPr>
       </w:r>
     </w:p>
@@ -6736,9 +6545,7 @@
         <w:br/>
       </w:r>
       <w:r>
-        <w:rPr>
-          <w:lang w:val="pt-BR"/>
-        </w:rPr>
+        <w:rPr/>
         <w:drawing>
           <wp:inline distT="0" distB="0" distL="0" distR="0">
             <wp:extent cx="5734050" cy="4048125"/>
@@ -6811,7 +6618,31 @@
           <w:szCs w:val="24"/>
           <w:lang w:val="pt-BR" w:eastAsia="ar-SA" w:bidi="ar-SA"/>
         </w:rPr>
-        <w:t>Ferramentas Matemáticas.</w:t>
+        <w:t xml:space="preserve">Ferramentas </w:t>
+      </w:r>
+      <w:r>
+        <w:rPr>
+          <w:rFonts w:eastAsia="" w:cs="" w:cstheme="majorBidi" w:eastAsiaTheme="majorEastAsia"/>
+          <w:i/>
+          <w:color w:val="auto"/>
+          <w:kern w:val="0"/>
+          <w:sz w:val="24"/>
+          <w:szCs w:val="24"/>
+          <w:lang w:val="pt-BR" w:eastAsia="ar-SA" w:bidi="ar-SA"/>
+        </w:rPr>
+        <w:t>m</w:t>
+      </w:r>
+      <w:r>
+        <w:rPr>
+          <w:rFonts w:eastAsia="" w:cs="" w:cstheme="majorBidi" w:eastAsiaTheme="majorEastAsia"/>
+          <w:i/>
+          <w:color w:val="auto"/>
+          <w:kern w:val="0"/>
+          <w:sz w:val="24"/>
+          <w:szCs w:val="24"/>
+          <w:lang w:val="pt-BR" w:eastAsia="ar-SA" w:bidi="ar-SA"/>
+        </w:rPr>
+        <w:t>atemáticas.</w:t>
       </w:r>
     </w:p>
     <w:p>
@@ -6869,7 +6700,31 @@
           <w:szCs w:val="24"/>
           <w:lang w:val="pt-BR" w:eastAsia="ar-SA" w:bidi="ar-SA"/>
         </w:rPr>
-        <w:t>Manipulação de Dados.</w:t>
+        <w:t xml:space="preserve">Manipulação de </w:t>
+      </w:r>
+      <w:r>
+        <w:rPr>
+          <w:rFonts w:eastAsia="" w:cs="" w:cstheme="majorBidi" w:eastAsiaTheme="majorEastAsia"/>
+          <w:i/>
+          <w:color w:val="auto"/>
+          <w:kern w:val="0"/>
+          <w:sz w:val="24"/>
+          <w:szCs w:val="24"/>
+          <w:lang w:val="pt-BR" w:eastAsia="ar-SA" w:bidi="ar-SA"/>
+        </w:rPr>
+        <w:t>d</w:t>
+      </w:r>
+      <w:r>
+        <w:rPr>
+          <w:rFonts w:eastAsia="" w:cs="" w:cstheme="majorBidi" w:eastAsiaTheme="majorEastAsia"/>
+          <w:i/>
+          <w:color w:val="auto"/>
+          <w:kern w:val="0"/>
+          <w:sz w:val="24"/>
+          <w:szCs w:val="24"/>
+          <w:lang w:val="pt-BR" w:eastAsia="ar-SA" w:bidi="ar-SA"/>
+        </w:rPr>
+        <w:t>ados.</w:t>
       </w:r>
     </w:p>
     <w:p>
@@ -7046,9 +6901,7 @@
         <w:br/>
       </w:r>
       <w:r>
-        <w:rPr>
-          <w:lang w:val="pt-BR"/>
-        </w:rPr>
+        <w:rPr/>
         <w:drawing>
           <wp:inline distT="0" distB="0" distL="0" distR="0">
             <wp:extent cx="5734050" cy="3200400"/>
@@ -7149,7 +7002,31 @@
           <w:szCs w:val="24"/>
           <w:lang w:val="pt-BR" w:eastAsia="ar-SA" w:bidi="ar-SA"/>
         </w:rPr>
-        <w:t>Distribuição do Software.</w:t>
+        <w:t xml:space="preserve">Distribuição do </w:t>
+      </w:r>
+      <w:r>
+        <w:rPr>
+          <w:rFonts w:eastAsia="" w:cs="" w:cstheme="majorBidi" w:eastAsiaTheme="majorEastAsia"/>
+          <w:i/>
+          <w:color w:val="auto"/>
+          <w:kern w:val="0"/>
+          <w:sz w:val="24"/>
+          <w:szCs w:val="24"/>
+          <w:lang w:val="pt-BR" w:eastAsia="ar-SA" w:bidi="ar-SA"/>
+        </w:rPr>
+        <w:t>s</w:t>
+      </w:r>
+      <w:r>
+        <w:rPr>
+          <w:rFonts w:eastAsia="" w:cs="" w:cstheme="majorBidi" w:eastAsiaTheme="majorEastAsia"/>
+          <w:i/>
+          <w:color w:val="auto"/>
+          <w:kern w:val="0"/>
+          <w:sz w:val="24"/>
+          <w:szCs w:val="24"/>
+          <w:lang w:val="pt-BR" w:eastAsia="ar-SA" w:bidi="ar-SA"/>
+        </w:rPr>
+        <w:t>oftware.</w:t>
       </w:r>
     </w:p>
     <w:p>
@@ -7200,7 +7077,7 @@
       </w:pPr>
       <w:r>
         <w:rPr>
-          <w:lang w:val="pt-BR" w:eastAsia="ar-SA"/>
+          <w:lang w:val="en-US" w:eastAsia="ar-SA"/>
         </w:rPr>
       </w:r>
     </w:p>
@@ -7315,9 +7192,7 @@
         <w:br/>
       </w:r>
       <w:r>
-        <w:rPr>
-          <w:lang w:val="pt-BR"/>
-        </w:rPr>
+        <w:rPr/>
         <w:drawing>
           <wp:inline distT="0" distB="0" distL="0" distR="0">
             <wp:extent cx="4638675" cy="2809875"/>
@@ -7390,7 +7265,31 @@
           <w:szCs w:val="26"/>
           <w:lang w:val="pt-BR" w:eastAsia="pt-BR" w:bidi="ar-SA"/>
         </w:rPr>
-        <w:t>Mapeamento de Dados</w:t>
+        <w:t xml:space="preserve">Mapeamento de </w:t>
+      </w:r>
+      <w:r>
+        <w:rPr>
+          <w:rFonts w:eastAsia="" w:cs="" w:cstheme="majorBidi" w:eastAsiaTheme="majorEastAsia"/>
+          <w:b/>
+          <w:color w:val="auto"/>
+          <w:kern w:val="0"/>
+          <w:sz w:val="28"/>
+          <w:szCs w:val="26"/>
+          <w:lang w:val="pt-BR" w:eastAsia="pt-BR" w:bidi="ar-SA"/>
+        </w:rPr>
+        <w:t>d</w:t>
+      </w:r>
+      <w:r>
+        <w:rPr>
+          <w:rFonts w:eastAsia="" w:cs="" w:cstheme="majorBidi" w:eastAsiaTheme="majorEastAsia"/>
+          <w:b/>
+          <w:color w:val="auto"/>
+          <w:kern w:val="0"/>
+          <w:sz w:val="28"/>
+          <w:szCs w:val="26"/>
+          <w:lang w:val="pt-BR" w:eastAsia="pt-BR" w:bidi="ar-SA"/>
+        </w:rPr>
+        <w:t>ados</w:t>
       </w:r>
     </w:p>
     <w:p>
@@ -7404,19 +7303,7 @@
         <w:rPr>
           <w:lang w:val="pt-BR" w:eastAsia="ar-SA"/>
         </w:rPr>
-        <w:t>Para a coleta de dados utilizados na simulação, foram utilizadas informações retiradas d</w:t>
-      </w:r>
-      <w:r>
-        <w:rPr>
-          <w:lang w:val="pt-BR" w:eastAsia="ar-SA"/>
-        </w:rPr>
-        <w:t>a</w:t>
-      </w:r>
-      <w:r>
-        <w:rPr>
-          <w:lang w:val="pt-BR" w:eastAsia="ar-SA"/>
-        </w:rPr>
-        <w:t xml:space="preserve"> PPH 2019 do Procel. O Procel é um programa de governo coordenado pelo Ministério de Minas e Energia – MME e executado pela Eletrobras, cujo objetivo é promover a conservação de energia elétrica. A Pesquisa de Posse e Hábitos de Consumo de Energia (PPH) é uma pesquisa declaratória que traça um perfil da posse e hábitos de consumo de equipamentos elétricos e nos setores residencial, comercial e industrial, com o intuito de avaliar o mercado de eficiência energética nas cinco regiões do Brasil.</w:t>
+        <w:t>Para a coleta de dados utilizados na simulação, foram utilizadas informações retiradas da PPH 2019 do Procel. O Procel é um programa de governo coordenado pelo Ministério de Minas e Energia – MME e executado pela Eletrobras, cujo objetivo é promover a conservação de energia elétrica. A Pesquisa de Posse e Hábitos de Consumo de Energia (PPH) é uma pesquisa declaratória que traça um perfil da posse e hábitos de consumo de equipamentos elétricos e nos setores residencial, comercial e industrial, com o intuito de avaliar o mercado de eficiência energética nas cinco regiões do Brasil.</w:t>
       </w:r>
     </w:p>
     <w:p>
@@ -7430,19 +7317,7 @@
         <w:rPr>
           <w:lang w:val="pt-BR" w:eastAsia="ar-SA"/>
         </w:rPr>
-        <w:t xml:space="preserve">Os dados utilizados na simulação foram obtidos a partir da PPH </w:t>
-      </w:r>
-      <w:r>
-        <w:rPr>
-          <w:lang w:val="pt-BR" w:eastAsia="ar-SA"/>
-        </w:rPr>
-        <w:t>2019</w:t>
-      </w:r>
-      <w:r>
-        <w:rPr>
-          <w:lang w:val="pt-BR" w:eastAsia="ar-SA"/>
-        </w:rPr>
-        <w:t>, que foi realizada em diferentes regiões do país, o que permitiu a obtenção de um conjunto diversificado de dados de consumo de energia elétrica. As informações foram coletadas através de questionários que perguntavam sobre a posse e uso de diferentes equipamentos elétricos, bem como sobre os hábitos de consumo de energia elétrica em residências, estabelecimentos comerciais e industriais.</w:t>
+        <w:t>Os dados utilizados na simulação foram obtidos a partir da PPH 2019, que foi realizada em diferentes regiões do país, o que permitiu a obtenção de um conjunto diversificado de dados de consumo de energia elétrica. As informações foram coletadas através de questionários que perguntavam sobre a posse e uso de diferentes equipamentos elétricos, bem como sobre os hábitos de consumo de energia elétrica em residências, estabelecimentos comerciais e industriais.</w:t>
       </w:r>
     </w:p>
     <w:p>
@@ -7468,7 +7343,7 @@
       </w:pPr>
       <w:r>
         <w:rPr>
-          <w:lang w:val="pt-BR" w:eastAsia="ar-SA"/>
+          <w:lang w:val="en-US" w:eastAsia="ar-SA"/>
         </w:rPr>
       </w:r>
     </w:p>
@@ -7549,27 +7424,7 @@
           <w:szCs w:val="20"/>
           <w:lang w:val="pt-BR" w:eastAsia="ar-SA"/>
         </w:rPr>
-        <w:t xml:space="preserve"> Dashboard de dados de consumo de lâmpadas n</w:t>
-      </w:r>
-      <w:r>
-        <w:rPr>
-          <w:i/>
-          <w:iCs/>
-          <w:sz w:val="20"/>
-          <w:szCs w:val="20"/>
-          <w:lang w:val="pt-BR" w:eastAsia="ar-SA"/>
-        </w:rPr>
-        <w:t>a</w:t>
-      </w:r>
-      <w:r>
-        <w:rPr>
-          <w:i/>
-          <w:iCs/>
-          <w:sz w:val="20"/>
-          <w:szCs w:val="20"/>
-          <w:lang w:val="pt-BR" w:eastAsia="ar-SA"/>
-        </w:rPr>
-        <w:t xml:space="preserve"> PPH 2019 para a região Nordeste.</w:t>
+        <w:t xml:space="preserve"> Dashboard de dados de consumo de lâmpadas na PPH 2019 para a região Nordeste.</w:t>
       </w:r>
     </w:p>
     <w:p>
@@ -7584,9 +7439,7 @@
       <w:bookmarkStart w:id="27" w:name="docs-internal-guid-fe47d6b5-7fff-9341-59"/>
       <w:bookmarkEnd w:id="27"/>
       <w:r>
-        <w:rPr>
-          <w:lang w:val="pt-BR"/>
-        </w:rPr>
+        <w:rPr/>
         <w:drawing>
           <wp:inline distT="0" distB="0" distL="0" distR="0">
             <wp:extent cx="5734050" cy="3171825"/>
@@ -7659,7 +7512,31 @@
           <w:szCs w:val="26"/>
           <w:lang w:val="pt-BR" w:eastAsia="pt-BR" w:bidi="ar-SA"/>
         </w:rPr>
-        <w:t>Algoritmo de Aleatoriedade</w:t>
+        <w:t xml:space="preserve">Algoritmo de </w:t>
+      </w:r>
+      <w:r>
+        <w:rPr>
+          <w:rFonts w:eastAsia="" w:cs="" w:cstheme="majorBidi" w:eastAsiaTheme="majorEastAsia"/>
+          <w:b/>
+          <w:color w:val="auto"/>
+          <w:kern w:val="0"/>
+          <w:sz w:val="28"/>
+          <w:szCs w:val="26"/>
+          <w:lang w:val="pt-BR" w:eastAsia="pt-BR" w:bidi="ar-SA"/>
+        </w:rPr>
+        <w:t>a</w:t>
+      </w:r>
+      <w:r>
+        <w:rPr>
+          <w:rFonts w:eastAsia="" w:cs="" w:cstheme="majorBidi" w:eastAsiaTheme="majorEastAsia"/>
+          <w:b/>
+          <w:color w:val="auto"/>
+          <w:kern w:val="0"/>
+          <w:sz w:val="28"/>
+          <w:szCs w:val="26"/>
+          <w:lang w:val="pt-BR" w:eastAsia="pt-BR" w:bidi="ar-SA"/>
+        </w:rPr>
+        <w:t>leatoriedade</w:t>
       </w:r>
     </w:p>
     <w:p>
@@ -7741,7 +7618,7 @@
       </w:pPr>
       <w:r>
         <w:rPr>
-          <w:lang w:val="pt-BR" w:eastAsia="ar-SA"/>
+          <w:lang w:val="en-US" w:eastAsia="ar-SA"/>
         </w:rPr>
       </w:r>
     </w:p>
@@ -8009,7 +7886,7 @@
       </w:pPr>
       <w:r>
         <w:rPr>
-          <w:lang w:val="pt-BR" w:eastAsia="ar-SA"/>
+          <w:lang w:val="en-US" w:eastAsia="ar-SA"/>
         </w:rPr>
       </w:r>
     </w:p>
@@ -8072,7 +7949,31 @@
           <w:szCs w:val="26"/>
           <w:lang w:val="pt-BR" w:eastAsia="pt-BR" w:bidi="ar-SA"/>
         </w:rPr>
-        <w:t>Versionamento de Código</w:t>
+        <w:t xml:space="preserve">Versionamento de </w:t>
+      </w:r>
+      <w:r>
+        <w:rPr>
+          <w:rFonts w:eastAsia="" w:cs="" w:cstheme="majorBidi" w:eastAsiaTheme="majorEastAsia"/>
+          <w:b/>
+          <w:color w:val="auto"/>
+          <w:kern w:val="0"/>
+          <w:sz w:val="28"/>
+          <w:szCs w:val="26"/>
+          <w:lang w:val="pt-BR" w:eastAsia="pt-BR" w:bidi="ar-SA"/>
+        </w:rPr>
+        <w:t>c</w:t>
+      </w:r>
+      <w:r>
+        <w:rPr>
+          <w:rFonts w:eastAsia="" w:cs="" w:cstheme="majorBidi" w:eastAsiaTheme="majorEastAsia"/>
+          <w:b/>
+          <w:color w:val="auto"/>
+          <w:kern w:val="0"/>
+          <w:sz w:val="28"/>
+          <w:szCs w:val="26"/>
+          <w:lang w:val="pt-BR" w:eastAsia="pt-BR" w:bidi="ar-SA"/>
+        </w:rPr>
+        <w:t>ódigo</w:t>
       </w:r>
     </w:p>
     <w:p>
@@ -8117,7 +8018,7 @@
       </w:pPr>
       <w:r>
         <w:rPr>
-          <w:lang w:val="pt-BR"/>
+          <w:lang w:val="en-US" w:eastAsia="ar-SA"/>
         </w:rPr>
       </w:r>
     </w:p>
@@ -8351,7 +8252,31 @@
           <w:szCs w:val="26"/>
           <w:lang w:val="pt-BR" w:eastAsia="pt-BR" w:bidi="ar-SA"/>
         </w:rPr>
-        <w:t>Simulando com outros Softwares</w:t>
+        <w:t xml:space="preserve">Simulando com outros </w:t>
+      </w:r>
+      <w:r>
+        <w:rPr>
+          <w:rFonts w:eastAsia="" w:cs="" w:cstheme="majorBidi" w:eastAsiaTheme="majorEastAsia"/>
+          <w:b/>
+          <w:color w:val="auto"/>
+          <w:kern w:val="0"/>
+          <w:sz w:val="28"/>
+          <w:szCs w:val="26"/>
+          <w:lang w:val="pt-BR" w:eastAsia="pt-BR" w:bidi="ar-SA"/>
+        </w:rPr>
+        <w:t>s</w:t>
+      </w:r>
+      <w:r>
+        <w:rPr>
+          <w:rFonts w:eastAsia="" w:cs="" w:cstheme="majorBidi" w:eastAsiaTheme="majorEastAsia"/>
+          <w:b/>
+          <w:color w:val="auto"/>
+          <w:kern w:val="0"/>
+          <w:sz w:val="28"/>
+          <w:szCs w:val="26"/>
+          <w:lang w:val="pt-BR" w:eastAsia="pt-BR" w:bidi="ar-SA"/>
+        </w:rPr>
+        <w:t>oftwares</w:t>
       </w:r>
     </w:p>
     <w:p>
@@ -8377,7 +8302,7 @@
       </w:pPr>
       <w:r>
         <w:rPr>
-          <w:lang w:val="pt-BR" w:eastAsia="ar-SA"/>
+          <w:lang w:eastAsia="ar-SA"/>
         </w:rPr>
       </w:r>
     </w:p>
@@ -8390,7 +8315,7 @@
       </w:pPr>
       <w:r>
         <w:rPr>
-          <w:lang w:val="pt-BR" w:eastAsia="ar-SA"/>
+          <w:lang w:val="en-US" w:eastAsia="ar-SA"/>
         </w:rPr>
       </w:r>
     </w:p>
@@ -8505,9 +8430,7 @@
         <w:br/>
       </w:r>
       <w:r>
-        <w:rPr>
-          <w:lang w:val="pt-BR"/>
-        </w:rPr>
+        <w:rPr/>
         <w:drawing>
           <wp:inline distT="0" distB="0" distL="0" distR="0">
             <wp:extent cx="5734050" cy="4829175"/>
@@ -8675,9 +8598,7 @@
       <w:bookmarkStart w:id="33" w:name="docs-internal-guid-6c0e6f9f-7fff-264e-72"/>
       <w:bookmarkEnd w:id="33"/>
       <w:r>
-        <w:rPr>
-          <w:lang w:val="pt-BR"/>
-        </w:rPr>
+        <w:rPr/>
         <w:drawing>
           <wp:inline distT="0" distB="0" distL="0" distR="0">
             <wp:extent cx="5734050" cy="4124325"/>
@@ -8839,9 +8760,7 @@
       <w:bookmarkStart w:id="34" w:name="docs-internal-guid-804cc231-7fff-3817-6a"/>
       <w:bookmarkEnd w:id="34"/>
       <w:r>
-        <w:rPr>
-          <w:lang w:val="pt-BR"/>
-        </w:rPr>
+        <w:rPr/>
         <w:drawing>
           <wp:inline distT="0" distB="0" distL="0" distR="0">
             <wp:extent cx="5734050" cy="3543300"/>
@@ -8973,31 +8892,7 @@
         <w:rPr>
           <w:lang w:val="pt-BR" w:eastAsia="ar-SA"/>
         </w:rPr>
-        <w:t>mapeadas pel</w:t>
-      </w:r>
-      <w:r>
-        <w:rPr>
-          <w:lang w:val="pt-BR" w:eastAsia="ar-SA"/>
-        </w:rPr>
-        <w:t>a</w:t>
-      </w:r>
-      <w:r>
-        <w:rPr>
-          <w:lang w:val="pt-BR" w:eastAsia="ar-SA"/>
-        </w:rPr>
-        <w:t xml:space="preserve"> PPH 2019 do Procel e potência mapeadas pela norma SM04.14-01.001 12ª edição da Neoenergia em seu anexo I, que pode ser encontrado no </w:t>
-      </w:r>
-      <w:r>
-        <w:rPr>
-          <w:lang w:val="pt-BR" w:eastAsia="ar-SA"/>
-        </w:rPr>
-        <w:t>A</w:t>
-      </w:r>
-      <w:r>
-        <w:rPr>
-          <w:lang w:val="pt-BR" w:eastAsia="ar-SA"/>
-        </w:rPr>
-        <w:t>pêndice C. Na tela principal é possível visualizar os comandos de criação de componentes ou simulações de curvas.</w:t>
+        <w:t>mapeadas pela PPH 2019 do Procel e potência mapeadas pela norma SM04.14-01.001 12ª edição da Neoenergia em seu anexo I, que pode ser encontrado no Apêndice C. Na tela principal é possível visualizar os comandos de criação de componentes ou simulações de curvas.</w:t>
       </w:r>
     </w:p>
     <w:p>
@@ -9009,7 +8904,7 @@
       </w:pPr>
       <w:r>
         <w:rPr>
-          <w:lang w:val="pt-BR" w:eastAsia="ar-SA"/>
+          <w:lang w:val="en-US" w:eastAsia="ar-SA"/>
         </w:rPr>
       </w:r>
     </w:p>
@@ -9128,9 +9023,7 @@
       <w:bookmarkStart w:id="36" w:name="docs-internal-guid-27b534f7-7fff-1768-3f"/>
       <w:bookmarkEnd w:id="36"/>
       <w:r>
-        <w:rPr>
-          <w:lang w:val="pt-BR"/>
-        </w:rPr>
+        <w:rPr/>
         <w:drawing>
           <wp:inline distT="0" distB="0" distL="0" distR="0">
             <wp:extent cx="4985385" cy="3950335"/>
@@ -9365,9 +9258,7 @@
       <w:bookmarkStart w:id="37" w:name="docs-internal-guid-4ce76456-7fff-5d9e-c0"/>
       <w:bookmarkEnd w:id="37"/>
       <w:r>
-        <w:rPr>
-          <w:lang w:val="pt-BR"/>
-        </w:rPr>
+        <w:rPr/>
         <w:drawing>
           <wp:inline distT="0" distB="0" distL="0" distR="0">
             <wp:extent cx="5648325" cy="5076825"/>
@@ -9547,9 +9438,7 @@
         <w:br/>
       </w:r>
       <w:r>
-        <w:rPr>
-          <w:lang w:val="pt-BR"/>
-        </w:rPr>
+        <w:rPr/>
         <w:drawing>
           <wp:inline distT="0" distB="0" distL="0" distR="0">
             <wp:extent cx="3733800" cy="2990850"/>
@@ -9618,7 +9507,7 @@
       </w:pPr>
       <w:r>
         <w:rPr>
-          <w:lang w:val="pt-BR" w:eastAsia="ar-SA"/>
+          <w:lang w:val="en-US" w:eastAsia="ar-SA"/>
         </w:rPr>
       </w:r>
     </w:p>
@@ -9733,9 +9622,7 @@
         <w:br/>
       </w:r>
       <w:r>
-        <w:rPr>
-          <w:lang w:val="pt-BR"/>
-        </w:rPr>
+        <w:rPr/>
         <w:drawing>
           <wp:inline distT="0" distB="0" distL="0" distR="0">
             <wp:extent cx="4347845" cy="3893185"/>
@@ -9892,9 +9779,7 @@
         <w:br/>
       </w:r>
       <w:r>
-        <w:rPr>
-          <w:lang w:val="pt-BR"/>
-        </w:rPr>
+        <w:rPr/>
         <w:drawing>
           <wp:inline distT="0" distB="0" distL="0" distR="0">
             <wp:extent cx="5286375" cy="3857625"/>
@@ -9979,7 +9864,7 @@
       </w:pPr>
       <w:r>
         <w:rPr>
-          <w:lang w:val="pt-BR" w:eastAsia="ar-SA"/>
+          <w:lang w:val="en-US" w:eastAsia="ar-SA"/>
         </w:rPr>
       </w:r>
     </w:p>
@@ -10096,9 +9981,7 @@
       <w:bookmarkStart w:id="42" w:name="docs-internal-guid-b6eb1f35-7fff-3ae3-9f"/>
       <w:bookmarkEnd w:id="42"/>
       <w:r>
-        <w:rPr>
-          <w:lang w:val="pt-BR"/>
-        </w:rPr>
+        <w:rPr/>
         <w:drawing>
           <wp:inline distT="0" distB="0" distL="0" distR="0">
             <wp:extent cx="5276850" cy="3838575"/>
@@ -10306,9 +10189,7 @@
       <w:bookmarkStart w:id="44" w:name="docs-internal-guid-61b2cd88-7fff-83f1-cf"/>
       <w:bookmarkEnd w:id="44"/>
       <w:r>
-        <w:rPr>
-          <w:lang w:val="pt-BR"/>
-        </w:rPr>
+        <w:rPr/>
         <w:drawing>
           <wp:inline distT="0" distB="0" distL="0" distR="0">
             <wp:extent cx="5268595" cy="4718050"/>
@@ -10363,7 +10244,7 @@
       </w:pPr>
       <w:r>
         <w:rPr>
-          <w:lang w:val="pt-BR" w:eastAsia="ar-SA"/>
+          <w:lang w:val="en-US" w:eastAsia="ar-SA"/>
         </w:rPr>
       </w:r>
     </w:p>
@@ -10482,9 +10363,7 @@
       <w:bookmarkStart w:id="45" w:name="docs-internal-guid-0097c217-7fff-75b7-18"/>
       <w:bookmarkEnd w:id="45"/>
       <w:r>
-        <w:rPr>
-          <w:lang w:val="pt-BR"/>
-        </w:rPr>
+        <w:rPr/>
         <w:drawing>
           <wp:inline distT="0" distB="0" distL="0" distR="0">
             <wp:extent cx="3762375" cy="2990850"/>
@@ -10596,21 +10475,8 @@
       </w:pPr>
       <w:r>
         <w:rPr>
-          <w:lang w:val="pt-BR" w:eastAsia="ar-SA"/>
-        </w:rPr>
-      </w:r>
-    </w:p>
-    <w:p>
-      <w:pPr>
-        <w:pStyle w:val="Normal"/>
-        <w:rPr>
           <w:lang w:val="en-US" w:eastAsia="ar-SA"/>
         </w:rPr>
-      </w:pPr>
-      <w:r>
-        <w:rPr>
-          <w:lang w:val="pt-BR" w:eastAsia="ar-SA"/>
-        </w:rPr>
       </w:r>
     </w:p>
     <w:p>
@@ -10622,21 +10488,8 @@
       </w:pPr>
       <w:r>
         <w:rPr>
-          <w:lang w:val="pt-BR" w:eastAsia="ar-SA"/>
-        </w:rPr>
-      </w:r>
-    </w:p>
-    <w:p>
-      <w:pPr>
-        <w:pStyle w:val="Normal"/>
-        <w:rPr>
           <w:lang w:val="en-US" w:eastAsia="ar-SA"/>
         </w:rPr>
-      </w:pPr>
-      <w:r>
-        <w:rPr>
-          <w:lang w:val="pt-BR" w:eastAsia="ar-SA"/>
-        </w:rPr>
       </w:r>
     </w:p>
     <w:p>
@@ -10648,21 +10501,8 @@
       </w:pPr>
       <w:r>
         <w:rPr>
-          <w:lang w:val="pt-BR" w:eastAsia="ar-SA"/>
-        </w:rPr>
-      </w:r>
-    </w:p>
-    <w:p>
-      <w:pPr>
-        <w:pStyle w:val="Normal"/>
-        <w:rPr>
           <w:lang w:val="en-US" w:eastAsia="ar-SA"/>
         </w:rPr>
-      </w:pPr>
-      <w:r>
-        <w:rPr>
-          <w:lang w:val="pt-BR" w:eastAsia="ar-SA"/>
-        </w:rPr>
       </w:r>
     </w:p>
     <w:p>
@@ -10674,21 +10514,8 @@
       </w:pPr>
       <w:r>
         <w:rPr>
-          <w:lang w:val="pt-BR" w:eastAsia="ar-SA"/>
-        </w:rPr>
-      </w:r>
-    </w:p>
-    <w:p>
-      <w:pPr>
-        <w:pStyle w:val="Normal"/>
-        <w:rPr>
           <w:lang w:val="en-US" w:eastAsia="ar-SA"/>
         </w:rPr>
-      </w:pPr>
-      <w:r>
-        <w:rPr>
-          <w:lang w:val="pt-BR" w:eastAsia="ar-SA"/>
-        </w:rPr>
       </w:r>
     </w:p>
     <w:p>
@@ -10700,21 +10527,8 @@
       </w:pPr>
       <w:r>
         <w:rPr>
-          <w:lang w:val="pt-BR" w:eastAsia="ar-SA"/>
-        </w:rPr>
-      </w:r>
-    </w:p>
-    <w:p>
-      <w:pPr>
-        <w:pStyle w:val="Normal"/>
-        <w:rPr>
           <w:lang w:val="en-US" w:eastAsia="ar-SA"/>
         </w:rPr>
-      </w:pPr>
-      <w:r>
-        <w:rPr>
-          <w:lang w:val="pt-BR" w:eastAsia="ar-SA"/>
-        </w:rPr>
       </w:r>
     </w:p>
     <w:p>
@@ -10726,21 +10540,8 @@
       </w:pPr>
       <w:r>
         <w:rPr>
-          <w:lang w:val="pt-BR" w:eastAsia="ar-SA"/>
-        </w:rPr>
-      </w:r>
-    </w:p>
-    <w:p>
-      <w:pPr>
-        <w:pStyle w:val="Normal"/>
-        <w:rPr>
           <w:lang w:val="en-US" w:eastAsia="ar-SA"/>
         </w:rPr>
-      </w:pPr>
-      <w:r>
-        <w:rPr>
-          <w:lang w:val="pt-BR" w:eastAsia="ar-SA"/>
-        </w:rPr>
       </w:r>
     </w:p>
     <w:p>
@@ -10752,21 +10553,8 @@
       </w:pPr>
       <w:r>
         <w:rPr>
-          <w:lang w:val="pt-BR" w:eastAsia="ar-SA"/>
-        </w:rPr>
-      </w:r>
-    </w:p>
-    <w:p>
-      <w:pPr>
-        <w:pStyle w:val="Normal"/>
-        <w:rPr>
           <w:lang w:val="en-US" w:eastAsia="ar-SA"/>
         </w:rPr>
-      </w:pPr>
-      <w:r>
-        <w:rPr>
-          <w:lang w:val="pt-BR" w:eastAsia="ar-SA"/>
-        </w:rPr>
       </w:r>
     </w:p>
     <w:p>
@@ -10778,21 +10566,8 @@
       </w:pPr>
       <w:r>
         <w:rPr>
-          <w:lang w:val="pt-BR" w:eastAsia="ar-SA"/>
-        </w:rPr>
-      </w:r>
-    </w:p>
-    <w:p>
-      <w:pPr>
-        <w:pStyle w:val="Normal"/>
-        <w:rPr>
           <w:lang w:val="en-US" w:eastAsia="ar-SA"/>
         </w:rPr>
-      </w:pPr>
-      <w:r>
-        <w:rPr>
-          <w:lang w:val="pt-BR" w:eastAsia="ar-SA"/>
-        </w:rPr>
       </w:r>
     </w:p>
     <w:p>
@@ -10804,20 +10579,124 @@
       </w:pPr>
       <w:r>
         <w:rPr>
-          <w:lang w:val="pt-BR" w:eastAsia="ar-SA"/>
-        </w:rPr>
-      </w:r>
-    </w:p>
-    <w:p>
-      <w:pPr>
-        <w:pStyle w:val="Normal"/>
-        <w:rPr>
           <w:lang w:val="en-US" w:eastAsia="ar-SA"/>
         </w:rPr>
-      </w:pPr>
-      <w:r>
-        <w:rPr>
-          <w:lang w:val="pt-BR" w:eastAsia="ar-SA"/>
+      </w:r>
+    </w:p>
+    <w:p>
+      <w:pPr>
+        <w:pStyle w:val="Normal"/>
+        <w:rPr>
+          <w:lang w:val="en-US" w:eastAsia="ar-SA"/>
+        </w:rPr>
+      </w:pPr>
+      <w:r>
+        <w:rPr>
+          <w:lang w:val="en-US" w:eastAsia="ar-SA"/>
+        </w:rPr>
+      </w:r>
+    </w:p>
+    <w:p>
+      <w:pPr>
+        <w:pStyle w:val="Normal"/>
+        <w:rPr>
+          <w:lang w:val="en-US" w:eastAsia="ar-SA"/>
+        </w:rPr>
+      </w:pPr>
+      <w:r>
+        <w:rPr>
+          <w:lang w:val="en-US" w:eastAsia="ar-SA"/>
+        </w:rPr>
+      </w:r>
+    </w:p>
+    <w:p>
+      <w:pPr>
+        <w:pStyle w:val="Normal"/>
+        <w:rPr>
+          <w:lang w:val="en-US" w:eastAsia="ar-SA"/>
+        </w:rPr>
+      </w:pPr>
+      <w:r>
+        <w:rPr>
+          <w:lang w:val="en-US" w:eastAsia="ar-SA"/>
+        </w:rPr>
+      </w:r>
+    </w:p>
+    <w:p>
+      <w:pPr>
+        <w:pStyle w:val="Normal"/>
+        <w:rPr>
+          <w:lang w:val="en-US" w:eastAsia="ar-SA"/>
+        </w:rPr>
+      </w:pPr>
+      <w:r>
+        <w:rPr>
+          <w:lang w:val="en-US" w:eastAsia="ar-SA"/>
+        </w:rPr>
+      </w:r>
+    </w:p>
+    <w:p>
+      <w:pPr>
+        <w:pStyle w:val="Normal"/>
+        <w:rPr>
+          <w:lang w:val="en-US" w:eastAsia="ar-SA"/>
+        </w:rPr>
+      </w:pPr>
+      <w:r>
+        <w:rPr>
+          <w:lang w:val="en-US" w:eastAsia="ar-SA"/>
+        </w:rPr>
+      </w:r>
+    </w:p>
+    <w:p>
+      <w:pPr>
+        <w:pStyle w:val="Normal"/>
+        <w:rPr>
+          <w:lang w:val="en-US" w:eastAsia="ar-SA"/>
+        </w:rPr>
+      </w:pPr>
+      <w:r>
+        <w:rPr>
+          <w:lang w:val="en-US" w:eastAsia="ar-SA"/>
+        </w:rPr>
+      </w:r>
+    </w:p>
+    <w:p>
+      <w:pPr>
+        <w:pStyle w:val="Normal"/>
+        <w:rPr>
+          <w:lang w:val="en-US" w:eastAsia="ar-SA"/>
+        </w:rPr>
+      </w:pPr>
+      <w:r>
+        <w:rPr>
+          <w:lang w:val="en-US" w:eastAsia="ar-SA"/>
+        </w:rPr>
+      </w:r>
+    </w:p>
+    <w:p>
+      <w:pPr>
+        <w:pStyle w:val="Normal"/>
+        <w:rPr>
+          <w:lang w:val="en-US" w:eastAsia="ar-SA"/>
+        </w:rPr>
+      </w:pPr>
+      <w:r>
+        <w:rPr>
+          <w:lang w:val="en-US" w:eastAsia="ar-SA"/>
+        </w:rPr>
+      </w:r>
+    </w:p>
+    <w:p>
+      <w:pPr>
+        <w:pStyle w:val="Normal"/>
+        <w:rPr>
+          <w:lang w:val="en-US" w:eastAsia="ar-SA"/>
+        </w:rPr>
+      </w:pPr>
+      <w:r>
+        <w:rPr>
+          <w:lang w:val="en-US" w:eastAsia="ar-SA"/>
         </w:rPr>
       </w:r>
     </w:p>
@@ -10942,9 +10821,7 @@
       <w:bookmarkStart w:id="46" w:name="docs-internal-guid-b96eae46-7fff-5d7b-57"/>
       <w:bookmarkEnd w:id="46"/>
       <w:r>
-        <w:rPr>
-          <w:lang w:val="pt-BR"/>
-        </w:rPr>
+        <w:rPr/>
         <w:drawing>
           <wp:inline distT="0" distB="0" distL="0" distR="0">
             <wp:extent cx="4593590" cy="3975735"/>
@@ -11101,9 +10978,7 @@
         <w:br/>
       </w:r>
       <w:r>
-        <w:rPr>
-          <w:lang w:val="pt-BR"/>
-        </w:rPr>
+        <w:rPr/>
         <w:drawing>
           <wp:inline distT="0" distB="0" distL="0" distR="0">
             <wp:extent cx="4697095" cy="4080510"/>
@@ -11283,9 +11158,7 @@
         <w:br/>
       </w:r>
       <w:r>
-        <w:rPr>
-          <w:lang w:val="pt-BR"/>
-        </w:rPr>
+        <w:rPr/>
         <w:drawing>
           <wp:inline distT="0" distB="0" distL="0" distR="0">
             <wp:extent cx="4615815" cy="4025265"/>
@@ -11442,9 +11315,7 @@
         <w:br/>
       </w:r>
       <w:r>
-        <w:rPr>
-          <w:lang w:val="pt-BR"/>
-        </w:rPr>
+        <w:rPr/>
         <w:drawing>
           <wp:inline distT="0" distB="0" distL="0" distR="0">
             <wp:extent cx="4568825" cy="3969385"/>
@@ -11547,7 +11418,31 @@
           <w:szCs w:val="26"/>
           <w:lang w:val="pt-BR" w:eastAsia="pt-BR" w:bidi="ar-SA"/>
         </w:rPr>
-        <w:t>Resultados e Comparações</w:t>
+        <w:t xml:space="preserve">Resultados e </w:t>
+      </w:r>
+      <w:r>
+        <w:rPr>
+          <w:rFonts w:eastAsia="" w:cs="" w:cstheme="majorBidi" w:eastAsiaTheme="majorEastAsia"/>
+          <w:b/>
+          <w:color w:val="auto"/>
+          <w:kern w:val="0"/>
+          <w:sz w:val="28"/>
+          <w:szCs w:val="26"/>
+          <w:lang w:val="pt-BR" w:eastAsia="pt-BR" w:bidi="ar-SA"/>
+        </w:rPr>
+        <w:t>c</w:t>
+      </w:r>
+      <w:r>
+        <w:rPr>
+          <w:rFonts w:eastAsia="" w:cs="" w:cstheme="majorBidi" w:eastAsiaTheme="majorEastAsia"/>
+          <w:b/>
+          <w:color w:val="auto"/>
+          <w:kern w:val="0"/>
+          <w:sz w:val="28"/>
+          <w:szCs w:val="26"/>
+          <w:lang w:val="pt-BR" w:eastAsia="pt-BR" w:bidi="ar-SA"/>
+        </w:rPr>
+        <w:t>omparações</w:t>
       </w:r>
     </w:p>
     <w:p>
@@ -11589,19 +11484,7 @@
         <w:rPr>
           <w:lang w:val="pt-BR" w:eastAsia="ar-SA"/>
         </w:rPr>
-        <w:t>Outra limitação do software é que ele se baseia no modelo de dados d</w:t>
-      </w:r>
-      <w:r>
-        <w:rPr>
-          <w:lang w:val="pt-BR" w:eastAsia="ar-SA"/>
-        </w:rPr>
-        <w:t>a</w:t>
-      </w:r>
-      <w:r>
-        <w:rPr>
-          <w:lang w:val="pt-BR" w:eastAsia="ar-SA"/>
-        </w:rPr>
-        <w:t xml:space="preserve"> PPH 2019, projetado principalmente para simulações com intervalo de 1 hora. Os intervalos de 30, 15 e 5 minutos são gerados por meio de um algoritmo de aleatoriedade, o que pode não refletir com precisão o funcionamento real de alguns equipamentos. Além disso, pode dar a impressão de que o consumo é menor nos intervalos menores devido aos valores aleatórios serem menores ou iguais aos da referência (gráfico com intervalo de 1 hora). Como resultado, os valores da simulação em outros intervalos não podem ser ajustados e, embora o software busque fornecer uma representação geral, pode haver discrepâncias em relação à realidade operacional.</w:t>
+        <w:t>Outra limitação do software é que ele se baseia no modelo de dados da PPH 2019, projetado principalmente para simulações com intervalo de 1 hora. Os intervalos de 30, 15 e 5 minutos são gerados por meio de um algoritmo de aleatoriedade, o que pode não refletir com precisão o funcionamento real de alguns equipamentos. Além disso, pode dar a impressão de que o consumo é menor nos intervalos menores devido aos valores aleatórios serem menores ou iguais aos da referência (gráfico com intervalo de 1 hora). Como resultado, os valores da simulação em outros intervalos não podem ser ajustados e, embora o software busque fornecer uma representação geral, pode haver discrepâncias em relação à realidade operacional.</w:t>
       </w:r>
     </w:p>
     <w:p>
@@ -11726,31 +11609,7 @@
         <w:rPr>
           <w:lang w:val="pt-BR"/>
         </w:rPr>
-        <w:t xml:space="preserve"> fundamental que sejam desenvolvidas ferramentas </w:t>
-      </w:r>
-      <w:r>
-        <w:rPr>
-          <w:lang w:val="pt-BR"/>
-        </w:rPr>
-        <w:t>didáticas</w:t>
-      </w:r>
-      <w:r>
-        <w:rPr>
-          <w:lang w:val="pt-BR"/>
-        </w:rPr>
-        <w:t xml:space="preserve"> que possam auxiliar </w:t>
-      </w:r>
-      <w:r>
-        <w:rPr>
-          <w:lang w:val="pt-BR"/>
-        </w:rPr>
-        <w:t>no desenvolvimento de conhecimentos e habilidades para</w:t>
-      </w:r>
-      <w:r>
-        <w:rPr>
-          <w:lang w:val="pt-BR"/>
-        </w:rPr>
-        <w:t xml:space="preserve"> análise e planejamento de sistemas elétricos.</w:t>
+        <w:t xml:space="preserve"> fundamental que sejam desenvolvidas ferramentas didáticas que possam auxiliar no desenvolvimento de conhecimentos e habilidades para análise e planejamento de sistemas elétricos.</w:t>
       </w:r>
     </w:p>
     <w:p>
@@ -11764,19 +11623,7 @@
         <w:rPr>
           <w:lang w:val="pt-BR"/>
         </w:rPr>
-        <w:t>A simulação de curvas de carga em redes de distribuição de energia elétrica é um</w:t>
-      </w:r>
-      <w:r>
-        <w:rPr>
-          <w:lang w:val="pt-BR"/>
-        </w:rPr>
-        <w:t>a</w:t>
-      </w:r>
-      <w:r>
-        <w:rPr>
-          <w:lang w:val="pt-BR"/>
-        </w:rPr>
-        <w:t xml:space="preserve"> atividade de extrema importância no campo de atuação do engenheiro eletricista, pois é responsável por embasar o planejamento da distribuição de energia elétrica, permitindo o controle eficiente e seguro da demanda de energia, a identificação de pontos críticos e a avaliação do desempenho da rede em situações de pico de demanda.</w:t>
+        <w:t>A simulação de curvas de carga em redes de distribuição de energia elétrica é uma atividade de extrema importância no campo de atuação do engenheiro eletricista, pois é responsável por embasar o planejamento da distribuição de energia elétrica, permitindo o controle eficiente e seguro da demanda de energia, a identificação de pontos críticos e a avaliação do desempenho da rede em situações de pico de demanda.</w:t>
       </w:r>
     </w:p>
     <w:p>
@@ -11790,38 +11637,14 @@
         <w:rPr>
           <w:lang w:val="pt-BR"/>
         </w:rPr>
-        <w:t xml:space="preserve">Portanto, pode-se concluir que o software Simuload é uma ferramenta valiosa para a área de engenharia elétrica, visto que, através da sua capacidade de simular curvas de carga em sistemas elétricos </w:t>
-      </w:r>
-      <w:r>
-        <w:rPr>
-          <w:lang w:val="pt-BR"/>
-        </w:rPr>
-        <w:t>de forma didática</w:t>
-      </w:r>
-      <w:r>
-        <w:rPr>
-          <w:lang w:val="pt-BR"/>
-        </w:rPr>
-        <w:t xml:space="preserve">, ele pode ser utilizado como ferramenta </w:t>
-      </w:r>
-      <w:r>
-        <w:rPr>
-          <w:lang w:val="pt-BR"/>
-        </w:rPr>
-        <w:t>estudo de</w:t>
-      </w:r>
-      <w:r>
-        <w:rPr>
-          <w:lang w:val="pt-BR"/>
-        </w:rPr>
-        <w:t xml:space="preserve"> análise e planejamento de redes de distribuição de energia.</w:t>
-      </w:r>
-    </w:p>
-    <w:p>
-      <w:pPr>
-        <w:pStyle w:val="Ttulo3"/>
+        <w:t>Portanto, pode-se concluir que o software Simuload é uma ferramenta valiosa para a área de engenharia elétrica, visto que, através da sua capacidade de simular curvas de carga em sistemas elétricos de forma didática, ele pode ser utilizado como ferramenta estudo de análise e planejamento de redes de distribuição de energia.</w:t>
+      </w:r>
+    </w:p>
+    <w:p>
+      <w:pPr>
+        <w:pStyle w:val="Ttulo2"/>
         <w:numPr>
-          <w:ilvl w:val="2"/>
+          <w:ilvl w:val="1"/>
           <w:numId w:val="2"/>
         </w:numPr>
         <w:rPr>
@@ -11837,35 +11660,15 @@
       <w:r>
         <w:rPr>
           <w:rFonts w:eastAsia="" w:cs="" w:cstheme="majorBidi" w:eastAsiaTheme="majorEastAsia"/>
-          <w:i/>
+          <w:b/>
           <w:color w:val="auto"/>
           <w:kern w:val="0"/>
-          <w:sz w:val="24"/>
-          <w:szCs w:val="24"/>
-          <w:lang w:val="pt-BR" w:eastAsia="ar-SA" w:bidi="ar-SA"/>
-        </w:rPr>
-        <w:t>Objetiv</w:t>
-      </w:r>
-      <w:bookmarkStart w:id="54" w:name="_Toc65702349"/>
-      <w:r>
-        <w:rPr>
-          <w:lang w:val="pt-BR" w:eastAsia="ar-SA"/>
-        </w:rPr>
-        <w:t>o</w:t>
-      </w:r>
-      <w:r>
-        <w:rPr>
-          <w:lang w:val="pt-BR" w:eastAsia="ar-SA"/>
-        </w:rPr>
-        <w:t>s e metodologia</w:t>
-      </w:r>
-      <w:r>
-        <w:rPr>
-          <w:lang w:val="pt-BR" w:eastAsia="ar-SA"/>
-        </w:rPr>
-        <w:t>.</w:t>
-      </w:r>
-      <w:bookmarkEnd w:id="54"/>
+          <w:sz w:val="28"/>
+          <w:szCs w:val="26"/>
+          <w:lang w:val="pt-BR" w:eastAsia="pt-BR" w:bidi="ar-SA"/>
+        </w:rPr>
+        <w:t>Objetivos e metodologia</w:t>
+      </w:r>
     </w:p>
     <w:p>
       <w:pPr>
@@ -11906,13 +11709,7 @@
         <w:rPr>
           <w:lang w:val="pt-BR" w:eastAsia="ar-SA"/>
         </w:rPr>
-        <w:t xml:space="preserve">No que diz respeito a parte mais técnica do software, foram adotadas diversas ferramentas e tecnologias para diferentes aspectos do desenvolvimento do Simuload. A ferramenta PyQt5 foi escolhida para a criação da interface gráfica, a biblioteca Matplotlib foi utilizada para a simulação de gráficos, o SQLite foi escolhido como banco de dados para armazenamento de dados estruturados, já o PyInstaller foi utilizado para gerar um executável do software facilitando sua distribuição. </w:t>
-      </w:r>
-      <w:r>
-        <w:rPr>
-          <w:lang w:val="pt-BR" w:eastAsia="ar-SA"/>
-        </w:rPr>
-        <w:t>Todo o seu versionamento e disponibilização foi feito utilizando as ferramentas Git e Github.</w:t>
+        <w:t>No que diz respeito a parte mais técnica do software, foram adotadas diversas ferramentas e tecnologias para diferentes aspectos do desenvolvimento do Simuload. A ferramenta PyQt5 foi escolhida para a criação da interface gráfica, a biblioteca Matplotlib foi utilizada para a simulação de gráficos, o SQLite foi escolhido como banco de dados para armazenamento de dados estruturados, já o PyInstaller foi utilizado para gerar um executável do software facilitando sua distribuição. Todo o seu versionamento e disponibilização foi feito utilizando as ferramentas Git e Github.</w:t>
       </w:r>
     </w:p>
     <w:p>
@@ -11931,9 +11728,9 @@
     </w:p>
     <w:p>
       <w:pPr>
-        <w:pStyle w:val="Ttulo3"/>
+        <w:pStyle w:val="Ttulo2"/>
         <w:numPr>
-          <w:ilvl w:val="2"/>
+          <w:ilvl w:val="1"/>
           <w:numId w:val="2"/>
         </w:numPr>
         <w:rPr>
@@ -11944,28 +11741,21 @@
           <w:szCs w:val="36"/>
         </w:rPr>
       </w:pPr>
-      <w:bookmarkStart w:id="55" w:name="__RefHeading___Toc817_37720857031"/>
-      <w:bookmarkEnd w:id="55"/>
+      <w:bookmarkStart w:id="54" w:name="__RefHeading___Toc817_37720857031"/>
+      <w:bookmarkEnd w:id="54"/>
       <w:r>
         <w:rPr>
           <w:rFonts w:eastAsia="" w:cs="" w:cstheme="majorBidi" w:eastAsiaTheme="majorEastAsia"/>
-          <w:i/>
+          <w:b/>
+          <w:bCs/>
           <w:color w:val="auto"/>
           <w:kern w:val="0"/>
-          <w:sz w:val="24"/>
-          <w:szCs w:val="24"/>
-          <w:lang w:val="pt-BR" w:eastAsia="ar-SA" w:bidi="ar-SA"/>
+          <w:sz w:val="28"/>
+          <w:szCs w:val="26"/>
+          <w:lang w:val="pt-BR" w:eastAsia="pt-BR" w:bidi="ar-SA"/>
         </w:rPr>
         <w:t>Considerações finais</w:t>
       </w:r>
-      <w:bookmarkStart w:id="56" w:name="_Toc657023491"/>
-      <w:r>
-        <w:rPr>
-          <w:lang w:val="pt-BR" w:eastAsia="ar-SA"/>
-        </w:rPr>
-        <w:t>.</w:t>
-      </w:r>
-      <w:bookmarkEnd w:id="56"/>
     </w:p>
     <w:p>
       <w:pPr>
@@ -12009,55 +11799,7 @@
         <w:rPr>
           <w:lang w:val="pt-BR" w:eastAsia="ar-SA"/>
         </w:rPr>
-        <w:t xml:space="preserve">Neste aspecto, o Simuload apresenta-se como uma ferramenta que traduz a necessidade de intercâmbio entre a tecnologia e a prática, trazendo diversas vantagens, tais como: eficiência e produtividade, pois </w:t>
-      </w:r>
-      <w:r>
-        <w:rPr>
-          <w:lang w:val="pt-BR" w:eastAsia="ar-SA"/>
-        </w:rPr>
-        <w:t xml:space="preserve">facilita </w:t>
-      </w:r>
-      <w:r>
-        <w:rPr>
-          <w:lang w:val="pt-BR" w:eastAsia="ar-SA"/>
-        </w:rPr>
-        <w:t xml:space="preserve">o processo de </w:t>
-      </w:r>
-      <w:r>
-        <w:rPr>
-          <w:lang w:val="pt-BR" w:eastAsia="ar-SA"/>
-        </w:rPr>
-        <w:t xml:space="preserve">mapeamento de dados, </w:t>
-      </w:r>
-      <w:r>
-        <w:rPr>
-          <w:lang w:val="pt-BR" w:eastAsia="ar-SA"/>
-        </w:rPr>
-        <w:t xml:space="preserve">análise </w:t>
-      </w:r>
-      <w:r>
-        <w:rPr>
-          <w:lang w:val="pt-BR" w:eastAsia="ar-SA"/>
-        </w:rPr>
-        <w:t>e geração de gráficos</w:t>
-      </w:r>
-      <w:r>
-        <w:rPr>
-          <w:lang w:val="pt-BR" w:eastAsia="ar-SA"/>
-        </w:rPr>
-        <w:t xml:space="preserve">, permitindo que os resultados sejam obtidos </w:t>
-      </w:r>
-      <w:r>
-        <w:rPr>
-          <w:lang w:val="pt-BR" w:eastAsia="ar-SA"/>
-        </w:rPr>
-        <w:t xml:space="preserve">e avaliados </w:t>
-      </w:r>
-      <w:r>
-        <w:rPr>
-          <w:lang w:val="pt-BR" w:eastAsia="ar-SA"/>
-        </w:rPr>
-        <w:t>de forma mais rápida e precisa; compreensão dos dados, pois oferecem recursos avançados de visualização de dados, permitindo que as informações sejam apresentadas de forma clara e intuitiva; otimização, pois é possível realizar análises preditivas, modelando diferentes cenários e simulações para prever comportamentos futuros.</w:t>
+        <w:t>Neste aspecto, o Simuload apresenta-se como uma ferramenta que traduz a necessidade de intercâmbio entre a tecnologia e a prática, trazendo diversas vantagens, tais como: eficiência e produtividade, pois facilita o processo de mapeamento de dados, análise e geração de gráficos, permitindo que os resultados sejam obtidos e avaliados de forma mais rápida e precisa; compreensão dos dados, pois oferecem recursos avançados de visualização de dados, permitindo que as informações sejam apresentadas de forma clara e intuitiva; otimização, pois é possível realizar análises preditivas, modelando diferentes cenários e simulações para prever comportamentos futuros.</w:t>
       </w:r>
     </w:p>
     <w:p>
@@ -12147,19 +11889,7 @@
         <w:rPr>
           <w:lang w:val="pt-BR" w:eastAsia="ar-SA"/>
         </w:rPr>
-        <w:t xml:space="preserve"> realizar as simulações de curvas de carga. Mesmo sendo necessária maior atenção dos usuários no momento do preenchimento d</w:t>
-      </w:r>
-      <w:r>
-        <w:rPr>
-          <w:lang w:val="pt-BR" w:eastAsia="ar-SA"/>
-        </w:rPr>
-        <w:t>e alguns</w:t>
-      </w:r>
-      <w:r>
-        <w:rPr>
-          <w:lang w:val="pt-BR" w:eastAsia="ar-SA"/>
-        </w:rPr>
-        <w:t xml:space="preserve"> campos, este não é um fator que compromete o resultado final quando todas as informações são inseridas da maneira correta. </w:t>
+        <w:t xml:space="preserve"> realizar as simulações de curvas de carga. Mesmo sendo necessária maior atenção dos usuários no momento do preenchimento de alguns campos, este não é um fator que compromete o resultado final quando todas as informações são inseridas da maneira correta. </w:t>
       </w:r>
     </w:p>
     <w:p>
@@ -12190,37 +11920,7 @@
         <w:rPr>
           <w:lang w:val="pt-BR" w:eastAsia="ar-SA"/>
         </w:rPr>
-        <w:t xml:space="preserve"> hora, podendo sofrer alterações no resultado final quando usado em outros intervalos temporários diferentes. </w:t>
-      </w:r>
-      <w:r>
-        <w:rPr>
-          <w:lang w:val="pt-BR" w:eastAsia="ar-SA"/>
-        </w:rPr>
-        <w:t>Isso é</w:t>
-      </w:r>
-      <w:r>
-        <w:rPr>
-          <w:lang w:val="pt-BR" w:eastAsia="ar-SA"/>
-        </w:rPr>
-        <w:t xml:space="preserve"> </w:t>
-      </w:r>
-      <w:r>
-        <w:rPr>
-          <w:lang w:val="pt-BR" w:eastAsia="ar-SA"/>
-        </w:rPr>
-        <w:t>decorrente da adoção dos modelos da PPH 2019 como base para seu desenvolvimento e do seu algoritmo de aleatoriedade que não é totalmente preciso, apesar de buscar ser o mais próximo da realidade</w:t>
-      </w:r>
-      <w:r>
-        <w:rPr>
-          <w:lang w:val="pt-BR" w:eastAsia="ar-SA"/>
-        </w:rPr>
-        <w:t xml:space="preserve">. Esta é uma desvantagem que merece maior atenção, pois pode comprometer o resultado final do processo, portanto, é indicado que o software seja utilizado respeitando essa limitação. </w:t>
-      </w:r>
-      <w:r>
-        <w:rPr>
-          <w:lang w:val="pt-BR" w:eastAsia="ar-SA"/>
-        </w:rPr>
-        <w:t xml:space="preserve">Os gráficos de intervalos menores que 1 hora são estimativas geradas para fins didáticos, para resultados mais precisos é necessário um mapeamento de dados mais minucioso, o que comprometia o processo de aprendizagem em outras formas de modelagem e simulação das curvas de carga. </w:t>
+        <w:t xml:space="preserve"> hora, podendo sofrer alterações no resultado final quando usado em outros intervalos temporários diferentes. Isso é decorrente da adoção dos modelos da PPH 2019 como base para seu desenvolvimento e do seu algoritmo de aleatoriedade que não é totalmente preciso, apesar de buscar ser o mais próximo da realidade. Esta é uma desvantagem que merece maior atenção, pois pode comprometer o resultado final do processo, portanto, é indicado que o software seja utilizado respeitando essa limitação. Os gráficos de intervalos menores que 1 hora são estimativas geradas para fins didáticos, para resultados mais precisos é necessário um mapeamento de dados mais minucioso, o que comprometia o processo de aprendizagem em outras formas de modelagem e simulação das curvas de carga. </w:t>
       </w:r>
       <w:r>
         <w:rPr>
@@ -12237,19 +11937,7 @@
         <w:rPr>
           <w:lang w:val="pt-BR" w:eastAsia="ar-SA"/>
         </w:rPr>
-        <w:t xml:space="preserve">, o Simuload </w:t>
-      </w:r>
-      <w:r>
-        <w:rPr>
-          <w:lang w:val="pt-BR" w:eastAsia="ar-SA"/>
-        </w:rPr>
-        <w:t xml:space="preserve">também </w:t>
-      </w:r>
-      <w:r>
-        <w:rPr>
-          <w:lang w:val="pt-BR" w:eastAsia="ar-SA"/>
-        </w:rPr>
-        <w:t>possui uma funcionalidade de exportação dos dados para um arquivo CSV, que permite a sua manipulação de forma mais precisa.</w:t>
+        <w:t>, o Simuload também possui uma funcionalidade de exportação dos dados para um arquivo CSV, que permite a sua manipulação de forma mais precisa.</w:t>
       </w:r>
     </w:p>
     <w:p>
@@ -12263,31 +11951,7 @@
         <w:rPr>
           <w:lang w:val="pt-BR" w:eastAsia="ar-SA"/>
         </w:rPr>
-        <w:t xml:space="preserve">A partir da experiência dos estudantes e das análises dos resultados obtidos no estudo de caso, foi possível compreender todas as vantagens e desvantagens do Simuload. O intuito principal foi proporcionar aos estudantes uma maneira mais prática de realizar as simulações de curvas de carga, reiterando a importância do pensamento analítico em todo o processo. Poder examinar o Simuload na prática foi extremamente enriquecedor e desafiador, pois ao mesmo tempo em que a ferramenta se mostrou eficiente na atividade proposta, foi possível também colher insumos para o aprimoramento da mesma, o que certamente </w:t>
-      </w:r>
-      <w:r>
-        <w:rPr>
-          <w:lang w:val="pt-BR" w:eastAsia="ar-SA"/>
-        </w:rPr>
-        <w:t>o torna um</w:t>
-      </w:r>
-      <w:r>
-        <w:rPr>
-          <w:lang w:val="pt-BR" w:eastAsia="ar-SA"/>
-        </w:rPr>
-        <w:t xml:space="preserve"> projeto bastante relevante a se </w:t>
-      </w:r>
-      <w:r>
-        <w:rPr>
-          <w:lang w:val="pt-BR" w:eastAsia="ar-SA"/>
-        </w:rPr>
-        <w:t>evoluir</w:t>
-      </w:r>
-      <w:r>
-        <w:rPr>
-          <w:lang w:val="pt-BR" w:eastAsia="ar-SA"/>
-        </w:rPr>
-        <w:t xml:space="preserve"> em trabalhos futuros.</w:t>
+        <w:t>A partir da experiência dos estudantes e das análises dos resultados obtidos no estudo de caso, foi possível compreender todas as vantagens e desvantagens do Simuload. O intuito principal foi proporcionar aos estudantes uma maneira mais prática de realizar as simulações de curvas de carga, reiterando a importância do pensamento analítico em todo o processo. Poder examinar o Simuload na prática foi extremamente enriquecedor e desafiador, pois ao mesmo tempo em que a ferramenta se mostrou eficiente na atividade proposta, foi possível também colher insumos para o aprimoramento da mesma, o que certamente o torna um projeto bastante relevante a se evoluir em trabalhos futuros.</w:t>
       </w:r>
     </w:p>
     <w:p>
@@ -12302,7 +11966,7 @@
       </w:pPr>
       <w:r>
         <w:rPr>
-          <w:lang w:val="pt-BR" w:eastAsia="ar-SA"/>
+          <w:lang w:val="en-US" w:eastAsia="ar-SA"/>
         </w:rPr>
       </w:r>
       <w:r>
@@ -12325,9 +11989,9 @@
           <w:lang w:val="en-US" w:eastAsia="ar-SA"/>
         </w:rPr>
       </w:pPr>
-      <w:bookmarkStart w:id="57" w:name="__RefHeading___Toc821_3772085703"/>
-      <w:bookmarkStart w:id="58" w:name="_Toc65702351"/>
-      <w:bookmarkEnd w:id="57"/>
+      <w:bookmarkStart w:id="55" w:name="__RefHeading___Toc821_3772085703"/>
+      <w:bookmarkStart w:id="56" w:name="_Toc65702351"/>
+      <w:bookmarkEnd w:id="55"/>
       <w:r>
         <w:rPr>
           <w:rFonts w:cs="Calibri" w:ascii="Calibri" w:hAnsi="Calibri" w:asciiTheme="minorHAnsi" w:cstheme="minorHAnsi" w:hAnsiTheme="minorHAnsi"/>
@@ -12337,7 +12001,7 @@
         </w:rPr>
         <w:t>Referências</w:t>
       </w:r>
-      <w:bookmarkEnd w:id="58"/>
+      <w:bookmarkEnd w:id="56"/>
     </w:p>
     <w:p>
       <w:pPr>
@@ -12348,7 +12012,7 @@
       </w:pPr>
       <w:r>
         <w:rPr>
-          <w:lang w:val="pt-BR" w:eastAsia="ar-SA"/>
+          <w:lang w:val="en-US" w:eastAsia="ar-SA"/>
         </w:rPr>
       </w:r>
     </w:p>
@@ -12415,7 +12079,7 @@
           <w:color w:val="222222"/>
           <w:sz w:val="20"/>
           <w:highlight w:val="white"/>
-          <w:lang w:val="pt-BR"/>
+          <w:lang w:val="en-US"/>
         </w:rPr>
       </w:r>
     </w:p>
@@ -12480,7 +12144,6 @@
           <w:color w:val="222222"/>
           <w:sz w:val="20"/>
           <w:highlight w:val="white"/>
-          <w:lang w:val="pt-BR"/>
         </w:rPr>
       </w:r>
     </w:p>
@@ -12503,7 +12166,6 @@
           <w:color w:val="222222"/>
           <w:sz w:val="20"/>
           <w:highlight w:val="white"/>
-          <w:lang w:val="pt-BR"/>
         </w:rPr>
       </w:r>
       <w:r>
@@ -12522,16 +12184,16 @@
           <w:lang w:val="pt-BR"/>
         </w:rPr>
       </w:pPr>
-      <w:bookmarkStart w:id="59" w:name="__RefHeading___Toc3981_2898883715"/>
-      <w:bookmarkStart w:id="60" w:name="_Toc65702352"/>
-      <w:bookmarkEnd w:id="59"/>
+      <w:bookmarkStart w:id="57" w:name="__RefHeading___Toc3981_2898883715"/>
+      <w:bookmarkStart w:id="58" w:name="_Toc65702352"/>
+      <w:bookmarkEnd w:id="57"/>
       <w:r>
         <w:rPr>
           <w:lang w:val="pt-BR" w:eastAsia="ar-SA"/>
         </w:rPr>
         <w:t xml:space="preserve">Apêndice A – </w:t>
       </w:r>
-      <w:bookmarkEnd w:id="60"/>
+      <w:bookmarkEnd w:id="58"/>
       <w:r>
         <w:rPr>
           <w:b/>
@@ -14598,7 +14260,7 @@
       </w:pPr>
       <w:r>
         <w:rPr>
-          <w:lang w:val="pt-BR" w:eastAsia="ar-SA"/>
+          <w:lang w:eastAsia="ar-SA"/>
         </w:rPr>
       </w:r>
     </w:p>
@@ -14929,16 +14591,16 @@
           <w:lang w:eastAsia="ar-SA"/>
         </w:rPr>
       </w:pPr>
-      <w:bookmarkStart w:id="61" w:name="__RefHeading___Toc1137_2898883715"/>
-      <w:bookmarkStart w:id="62" w:name="_Toc657023527"/>
-      <w:bookmarkEnd w:id="61"/>
+      <w:bookmarkStart w:id="59" w:name="__RefHeading___Toc1137_2898883715"/>
+      <w:bookmarkStart w:id="60" w:name="_Toc657023527"/>
+      <w:bookmarkEnd w:id="59"/>
       <w:r>
         <w:rPr>
           <w:lang w:val="pt-BR" w:eastAsia="ar-SA"/>
         </w:rPr>
         <w:t xml:space="preserve">Apêndice B – </w:t>
       </w:r>
-      <w:bookmarkEnd w:id="62"/>
+      <w:bookmarkEnd w:id="60"/>
       <w:r>
         <w:rPr>
           <w:rFonts w:eastAsia="Calibri" w:cs="Tahoma"/>
@@ -15211,9 +14873,9 @@
           <w:lang w:val="pt-BR"/>
         </w:rPr>
       </w:pPr>
-      <w:bookmarkStart w:id="63" w:name="__RefHeading___Toc1139_2898883715"/>
-      <w:bookmarkStart w:id="64" w:name="_Toc657023522"/>
-      <w:bookmarkEnd w:id="63"/>
+      <w:bookmarkStart w:id="61" w:name="__RefHeading___Toc1139_2898883715"/>
+      <w:bookmarkStart w:id="62" w:name="_Toc657023522"/>
+      <w:bookmarkEnd w:id="61"/>
       <w:r>
         <w:rPr>
           <w:b/>
@@ -15225,7 +14887,7 @@
         </w:rPr>
         <w:t xml:space="preserve">Apêndice C – </w:t>
       </w:r>
-      <w:bookmarkEnd w:id="64"/>
+      <w:bookmarkEnd w:id="62"/>
       <w:r>
         <w:drawing>
           <wp:anchor behindDoc="0" distT="0" distB="0" distL="0" distR="0" simplePos="0" locked="0" layoutInCell="0" allowOverlap="1" relativeHeight="26">
@@ -15332,9 +14994,7 @@
         </w:rPr>
       </w:pPr>
       <w:r>
-        <w:rPr>
-          <w:lang w:val="pt-BR"/>
-        </w:rPr>
+        <w:rPr/>
         <w:drawing>
           <wp:anchor behindDoc="0" distT="0" distB="0" distL="0" distR="0" simplePos="0" locked="0" layoutInCell="0" allowOverlap="1" relativeHeight="27">
             <wp:simplePos x="0" y="0"/>
@@ -15550,7 +15210,7 @@
         <w:docPartGallery w:val="Page Numbers (Bottom of Page)"/>
         <w:docPartUnique w:val="true"/>
       </w:docPartObj>
-      <w:id w:val="5532043"/>
+      <w:id w:val="1141658791"/>
     </w:sdtPr>
     <w:sdtContent>
       <w:p>
@@ -15562,33 +15222,23 @@
           </w:rPr>
         </w:pPr>
         <w:r>
-          <w:rPr>
-            <w:lang w:val="pt-BR"/>
-          </w:rPr>
+          <w:rPr/>
           <w:fldChar w:fldCharType="begin"/>
         </w:r>
         <w:r>
-          <w:rPr>
-            <w:lang w:val="pt-BR"/>
-          </w:rPr>
+          <w:rPr/>
           <w:instrText> PAGE </w:instrText>
         </w:r>
         <w:r>
-          <w:rPr>
-            <w:lang w:val="pt-BR"/>
-          </w:rPr>
+          <w:rPr/>
           <w:fldChar w:fldCharType="separate"/>
         </w:r>
         <w:r>
-          <w:rPr>
-            <w:lang w:val="pt-BR"/>
-          </w:rPr>
+          <w:rPr/>
           <w:t>40</w:t>
         </w:r>
         <w:r>
-          <w:rPr>
-            <w:lang w:val="pt-BR"/>
-          </w:rPr>
+          <w:rPr/>
           <w:fldChar w:fldCharType="end"/>
         </w:r>
       </w:p>
@@ -15619,7 +15269,7 @@
         <w:docPartGallery w:val="Page Numbers (Bottom of Page)"/>
         <w:docPartUnique w:val="true"/>
       </w:docPartObj>
-      <w:id w:val="698736580"/>
+      <w:id w:val="1676832588"/>
     </w:sdtPr>
     <w:sdtContent>
       <w:p>
@@ -15631,33 +15281,23 @@
           </w:rPr>
         </w:pPr>
         <w:r>
-          <w:rPr>
-            <w:lang w:val="pt-BR"/>
-          </w:rPr>
+          <w:rPr/>
           <w:fldChar w:fldCharType="begin"/>
         </w:r>
         <w:r>
-          <w:rPr>
-            <w:lang w:val="pt-BR"/>
-          </w:rPr>
+          <w:rPr/>
           <w:instrText> PAGE </w:instrText>
         </w:r>
         <w:r>
-          <w:rPr>
-            <w:lang w:val="pt-BR"/>
-          </w:rPr>
+          <w:rPr/>
           <w:fldChar w:fldCharType="separate"/>
         </w:r>
         <w:r>
-          <w:rPr>
-            <w:lang w:val="pt-BR"/>
-          </w:rPr>
+          <w:rPr/>
           <w:t>1</w:t>
         </w:r>
         <w:r>
-          <w:rPr>
-            <w:lang w:val="pt-BR"/>
-          </w:rPr>
+          <w:rPr/>
           <w:fldChar w:fldCharType="end"/>
         </w:r>
       </w:p>
@@ -19897,7 +19537,7 @@
       <w:kern w:val="0"/>
       <w:sz w:val="24"/>
       <w:szCs w:val="20"/>
-      <w:lang w:eastAsia="pt-BR" w:bidi="ar-SA" w:val="pt-BR"/>
+      <w:lang w:val="pt-BR" w:eastAsia="pt-BR" w:bidi="ar-SA"/>
     </w:rPr>
   </w:style>
   <w:style w:type="paragraph" w:styleId="Ttulo1">

</xml_diff>

<commit_message>
docs: removing generated files
</commit_message>
<xml_diff>
--- a/docs/TCC_CCEE_JOAO_PEDRO_CAIRES_FERREIRA.docx
+++ b/docs/TCC_CCEE_JOAO_PEDRO_CAIRES_FERREIRA.docx
@@ -18158,7 +18158,7 @@
         <w:docPartGallery w:val="Page Numbers (Bottom of Page)"/>
         <w:docPartUnique w:val="true"/>
       </w:docPartObj>
-      <w:id w:val="1115572298"/>
+      <w:id w:val="262711715"/>
     </w:sdtPr>
     <w:sdtContent>
       <w:p>
@@ -18183,7 +18183,7 @@
         </w:r>
         <w:r>
           <w:rPr/>
-          <w:t>41</w:t>
+          <w:t>40</w:t>
         </w:r>
         <w:r>
           <w:rPr/>
@@ -18217,7 +18217,7 @@
         <w:docPartGallery w:val="Page Numbers (Bottom of Page)"/>
         <w:docPartUnique w:val="true"/>
       </w:docPartObj>
-      <w:id w:val="1598586178"/>
+      <w:id w:val="514345191"/>
     </w:sdtPr>
     <w:sdtContent>
       <w:p>

</xml_diff>

<commit_message>
docs: adding load curve definition
</commit_message>
<xml_diff>
--- a/docs/TCC_CCEE_JOAO_PEDRO_CAIRES_FERREIRA.docx
+++ b/docs/TCC_CCEE_JOAO_PEDRO_CAIRES_FERREIRA.docx
@@ -3346,7 +3346,7 @@
             <w:rStyle w:val="Vnculodendice"/>
           </w:rPr>
           <w:tab/>
-          <w:t>8</w:t>
+          <w:t>9</w:t>
         </w:r>
       </w:hyperlink>
     </w:p>
@@ -3388,7 +3388,7 @@
             <w:rStyle w:val="Vnculodendice"/>
           </w:rPr>
           <w:tab/>
-          <w:t>9</w:t>
+          <w:t>10</w:t>
         </w:r>
       </w:hyperlink>
     </w:p>
@@ -3430,7 +3430,7 @@
             <w:rStyle w:val="Vnculodendice"/>
           </w:rPr>
           <w:tab/>
-          <w:t>11</w:t>
+          <w:t>12</w:t>
         </w:r>
       </w:hyperlink>
     </w:p>
@@ -3472,7 +3472,7 @@
             <w:rStyle w:val="Vnculodendice"/>
           </w:rPr>
           <w:tab/>
-          <w:t>12</w:t>
+          <w:t>13</w:t>
         </w:r>
       </w:hyperlink>
     </w:p>
@@ -3514,7 +3514,7 @@
             <w:rStyle w:val="Vnculodendice"/>
           </w:rPr>
           <w:tab/>
-          <w:t>13</w:t>
+          <w:t>14</w:t>
         </w:r>
       </w:hyperlink>
     </w:p>
@@ -3540,7 +3540,7 @@
             <w:rStyle w:val="Vnculodendice"/>
           </w:rPr>
           <w:tab/>
-          <w:t>15</w:t>
+          <w:t>16</w:t>
         </w:r>
       </w:hyperlink>
     </w:p>
@@ -3574,7 +3574,7 @@
             <w:rStyle w:val="Vnculodendice"/>
           </w:rPr>
           <w:tab/>
-          <w:t>17</w:t>
+          <w:t>18</w:t>
         </w:r>
       </w:hyperlink>
     </w:p>
@@ -3616,7 +3616,7 @@
             <w:rStyle w:val="Vnculodendice"/>
           </w:rPr>
           <w:tab/>
-          <w:t>20</w:t>
+          <w:t>21</w:t>
         </w:r>
       </w:hyperlink>
     </w:p>
@@ -3658,7 +3658,7 @@
             <w:rStyle w:val="Vnculodendice"/>
           </w:rPr>
           <w:tab/>
-          <w:t>21</w:t>
+          <w:t>22</w:t>
         </w:r>
       </w:hyperlink>
     </w:p>
@@ -3708,7 +3708,7 @@
             <w:rStyle w:val="Vnculodendice"/>
           </w:rPr>
           <w:tab/>
-          <w:t>21</w:t>
+          <w:t>22</w:t>
         </w:r>
       </w:hyperlink>
     </w:p>
@@ -3750,7 +3750,7 @@
             <w:rStyle w:val="Vnculodendice"/>
           </w:rPr>
           <w:tab/>
-          <w:t>22</w:t>
+          <w:t>23</w:t>
         </w:r>
       </w:hyperlink>
     </w:p>
@@ -3792,7 +3792,7 @@
             <w:rStyle w:val="Vnculodendice"/>
           </w:rPr>
           <w:tab/>
-          <w:t>23</w:t>
+          <w:t>24</w:t>
         </w:r>
       </w:hyperlink>
     </w:p>
@@ -3834,7 +3834,7 @@
             <w:rStyle w:val="Vnculodendice"/>
           </w:rPr>
           <w:tab/>
-          <w:t>24</w:t>
+          <w:t>25</w:t>
         </w:r>
       </w:hyperlink>
     </w:p>
@@ -3876,7 +3876,7 @@
             <w:rStyle w:val="Vnculodendice"/>
           </w:rPr>
           <w:tab/>
-          <w:t>25</w:t>
+          <w:t>26</w:t>
         </w:r>
       </w:hyperlink>
     </w:p>
@@ -3918,7 +3918,7 @@
             <w:rStyle w:val="Vnculodendice"/>
           </w:rPr>
           <w:tab/>
-          <w:t>25</w:t>
+          <w:t>26</w:t>
         </w:r>
       </w:hyperlink>
     </w:p>
@@ -3960,7 +3960,7 @@
             <w:rStyle w:val="Vnculodendice"/>
           </w:rPr>
           <w:tab/>
-          <w:t>26</w:t>
+          <w:t>27</w:t>
         </w:r>
       </w:hyperlink>
     </w:p>
@@ -4002,7 +4002,7 @@
             <w:rStyle w:val="Vnculodendice"/>
           </w:rPr>
           <w:tab/>
-          <w:t>27</w:t>
+          <w:t>28</w:t>
         </w:r>
       </w:hyperlink>
     </w:p>
@@ -4044,7 +4044,7 @@
             <w:rStyle w:val="Vnculodendice"/>
           </w:rPr>
           <w:tab/>
-          <w:t>27</w:t>
+          <w:t>28</w:t>
         </w:r>
       </w:hyperlink>
     </w:p>
@@ -4071,15 +4071,7 @@
             <w:i/>
             <w:iCs/>
           </w:rPr>
-          <w:t>Simulação</w:t>
-        </w:r>
-        <w:r>
-          <w:rPr>
-            <w:rStyle w:val="Vnculodendice"/>
-            <w:i/>
-            <w:iCs/>
-          </w:rPr>
-          <w:t xml:space="preserve"> </w:t>
+          <w:t xml:space="preserve">Simulação </w:t>
         </w:r>
         <w:r>
           <w:rPr>
@@ -4094,7 +4086,7 @@
             <w:rStyle w:val="Vnculodendice"/>
           </w:rPr>
           <w:tab/>
-          <w:t>29</w:t>
+          <w:t>30</w:t>
         </w:r>
       </w:hyperlink>
     </w:p>
@@ -4121,7 +4113,7 @@
             <w:i/>
             <w:iCs/>
           </w:rPr>
-          <w:t>Simulação</w:t>
+          <w:t xml:space="preserve">Simulação </w:t>
         </w:r>
         <w:r>
           <w:rPr>
@@ -4129,38 +4121,14 @@
             <w:i/>
             <w:iCs/>
           </w:rPr>
-          <w:t xml:space="preserve"> </w:t>
-        </w:r>
-        <w:r>
-          <w:rPr>
-            <w:rStyle w:val="Vnculodendice"/>
-            <w:i/>
-            <w:iCs/>
-          </w:rPr>
-          <w:t>da curva e transformador do tipo 1 registrados no Simuload no intervalo de 30 mi</w:t>
-        </w:r>
-        <w:r>
-          <w:rPr>
-            <w:rStyle w:val="Vnculodendice"/>
-            <w:i/>
-            <w:iCs/>
-          </w:rPr>
-          <w:t>nutos</w:t>
-        </w:r>
-        <w:r>
-          <w:rPr>
-            <w:rStyle w:val="Vnculodendice"/>
-            <w:i/>
-            <w:iCs/>
-          </w:rPr>
-          <w:t>.</w:t>
+          <w:t>da curva e transformador do tipo 1 registrados no Simuload no intervalo de 30 minutos.</w:t>
         </w:r>
         <w:r>
           <w:rPr>
             <w:rStyle w:val="Vnculodendice"/>
           </w:rPr>
           <w:tab/>
-          <w:t>29</w:t>
+          <w:t>30</w:t>
         </w:r>
       </w:hyperlink>
     </w:p>
@@ -4179,23 +4147,7 @@
             <w:i/>
             <w:iCs/>
           </w:rPr>
-          <w:t xml:space="preserve">Fig. 21 </w:t>
-        </w:r>
-        <w:r>
-          <w:rPr>
-            <w:rStyle w:val="Vnculodendice"/>
-            <w:i/>
-            <w:iCs/>
-          </w:rPr>
-          <w:t>S</w:t>
-        </w:r>
-        <w:r>
-          <w:rPr>
-            <w:rStyle w:val="Vnculodendice"/>
-            <w:i/>
-            <w:iCs/>
-          </w:rPr>
-          <w:t>imulação</w:t>
+          <w:t>Fig. 21 Simulação</w:t>
         </w:r>
         <w:r>
           <w:rPr>
@@ -4234,7 +4186,7 @@
             <w:rStyle w:val="Vnculodendice"/>
           </w:rPr>
           <w:tab/>
-          <w:t>30</w:t>
+          <w:t>31</w:t>
         </w:r>
       </w:hyperlink>
     </w:p>
@@ -4261,15 +4213,7 @@
             <w:i/>
             <w:iCs/>
           </w:rPr>
-          <w:t>Simulação</w:t>
-        </w:r>
-        <w:r>
-          <w:rPr>
-            <w:rStyle w:val="Vnculodendice"/>
-            <w:i/>
-            <w:iCs/>
-          </w:rPr>
-          <w:t xml:space="preserve"> </w:t>
+          <w:t xml:space="preserve">Simulação </w:t>
         </w:r>
         <w:r>
           <w:rPr>
@@ -4284,7 +4228,7 @@
             <w:rStyle w:val="Vnculodendice"/>
           </w:rPr>
           <w:tab/>
-          <w:t>30</w:t>
+          <w:t>31</w:t>
         </w:r>
       </w:hyperlink>
       <w:r>
@@ -4336,7 +4280,7 @@
           <w:bCs/>
           <w:sz w:val="36"/>
           <w:szCs w:val="36"/>
-          <w:lang w:val="en-US" w:eastAsia="ar-SA"/>
+          <w:lang w:val="en-US"/>
         </w:rPr>
       </w:r>
     </w:p>
@@ -4789,7 +4733,7 @@
               </w:rPr>
               <w:t>Capítulo 2: Objetivos</w:t>
               <w:tab/>
-              <w:t>3</w:t>
+              <w:t>4</w:t>
             </w:r>
           </w:hyperlink>
         </w:p>
@@ -4810,7 +4754,7 @@
               </w:rPr>
               <w:t>2.1 Objetivo geral</w:t>
               <w:tab/>
-              <w:t>3</w:t>
+              <w:t>4</w:t>
             </w:r>
           </w:hyperlink>
         </w:p>
@@ -4831,7 +4775,7 @@
               </w:rPr>
               <w:t>2.2 Objetivos específicos</w:t>
               <w:tab/>
-              <w:t>4</w:t>
+              <w:t>5</w:t>
             </w:r>
           </w:hyperlink>
         </w:p>
@@ -4852,7 +4796,7 @@
               </w:rPr>
               <w:t>Capítulo 3: Metodologia</w:t>
               <w:tab/>
-              <w:t>5</w:t>
+              <w:t>6</w:t>
             </w:r>
           </w:hyperlink>
         </w:p>
@@ -4873,7 +4817,7 @@
               </w:rPr>
               <w:t>3.1 Desenvolvimento do software</w:t>
               <w:tab/>
-              <w:t>5</w:t>
+              <w:t>6</w:t>
             </w:r>
           </w:hyperlink>
         </w:p>
@@ -4894,7 +4838,7 @@
               </w:rPr>
               <w:t>3.2 Validação</w:t>
               <w:tab/>
-              <w:t>6</w:t>
+              <w:t>7</w:t>
             </w:r>
           </w:hyperlink>
         </w:p>
@@ -4915,7 +4859,7 @@
               </w:rPr>
               <w:t>Capítulo 4: Especificações</w:t>
               <w:tab/>
-              <w:t>7</w:t>
+              <w:t>8</w:t>
             </w:r>
           </w:hyperlink>
         </w:p>
@@ -4936,7 +4880,7 @@
               </w:rPr>
               <w:t>4.1 Banco de dados</w:t>
               <w:tab/>
-              <w:t>7</w:t>
+              <w:t>8</w:t>
             </w:r>
           </w:hyperlink>
         </w:p>
@@ -4957,7 +4901,7 @@
               </w:rPr>
               <w:t>4.2 Módulos e ferramentas</w:t>
               <w:tab/>
-              <w:t>8</w:t>
+              <w:t>9</w:t>
             </w:r>
           </w:hyperlink>
         </w:p>
@@ -4990,7 +4934,7 @@
                 <w:rStyle w:val="Vnculodendice"/>
               </w:rPr>
               <w:tab/>
-              <w:t>9</w:t>
+              <w:t>10</w:t>
             </w:r>
           </w:hyperlink>
         </w:p>
@@ -5023,7 +4967,7 @@
                 <w:rStyle w:val="Vnculodendice"/>
               </w:rPr>
               <w:tab/>
-              <w:t>10</w:t>
+              <w:t>11</w:t>
             </w:r>
           </w:hyperlink>
         </w:p>
@@ -5056,7 +5000,7 @@
                 <w:rStyle w:val="Vnculodendice"/>
               </w:rPr>
               <w:tab/>
-              <w:t>11</w:t>
+              <w:t>12</w:t>
             </w:r>
           </w:hyperlink>
         </w:p>
@@ -5089,7 +5033,7 @@
                 <w:rStyle w:val="Vnculodendice"/>
               </w:rPr>
               <w:tab/>
-              <w:t>12</w:t>
+              <w:t>13</w:t>
             </w:r>
           </w:hyperlink>
         </w:p>
@@ -5122,7 +5066,7 @@
                 <w:rStyle w:val="Vnculodendice"/>
               </w:rPr>
               <w:tab/>
-              <w:t>13</w:t>
+              <w:t>14</w:t>
             </w:r>
           </w:hyperlink>
         </w:p>
@@ -5143,7 +5087,7 @@
               </w:rPr>
               <w:t>4.3 Mapeamento de dados</w:t>
               <w:tab/>
-              <w:t>14</w:t>
+              <w:t>15</w:t>
             </w:r>
           </w:hyperlink>
         </w:p>
@@ -5164,7 +5108,7 @@
               </w:rPr>
               <w:t>4.4 Algoritmo de aleatoriedade</w:t>
               <w:tab/>
-              <w:t>15</w:t>
+              <w:t>16</w:t>
             </w:r>
           </w:hyperlink>
         </w:p>
@@ -5185,7 +5129,7 @@
               </w:rPr>
               <w:t>4.5 Versionamento de código</w:t>
               <w:tab/>
-              <w:t>17</w:t>
+              <w:t>18</w:t>
             </w:r>
           </w:hyperlink>
         </w:p>
@@ -5206,7 +5150,7 @@
               </w:rPr>
               <w:t>Capítulo 5: Estudo de Caso</w:t>
               <w:tab/>
-              <w:t>19</w:t>
+              <w:t>20</w:t>
             </w:r>
           </w:hyperlink>
         </w:p>
@@ -5227,7 +5171,7 @@
               </w:rPr>
               <w:t>5.1 Simulando com outros softwares</w:t>
               <w:tab/>
-              <w:t>19</w:t>
+              <w:t>20</w:t>
             </w:r>
           </w:hyperlink>
         </w:p>
@@ -5248,7 +5192,7 @@
               </w:rPr>
               <w:t>5.2 Aplicação do Simuload</w:t>
               <w:tab/>
-              <w:t>22</w:t>
+              <w:t>23</w:t>
             </w:r>
           </w:hyperlink>
         </w:p>
@@ -5269,7 +5213,7 @@
               </w:rPr>
               <w:t>5.3 Resultados e comparações</w:t>
               <w:tab/>
-              <w:t>31</w:t>
+              <w:t>32</w:t>
             </w:r>
           </w:hyperlink>
         </w:p>
@@ -5290,7 +5234,7 @@
               </w:rPr>
               <w:t>Capítulo 6: Conclusão</w:t>
               <w:tab/>
-              <w:t>33</w:t>
+              <w:t>34</w:t>
             </w:r>
           </w:hyperlink>
         </w:p>
@@ -5311,7 +5255,7 @@
               </w:rPr>
               <w:t>6.1 Considerações finais</w:t>
               <w:tab/>
-              <w:t>33</w:t>
+              <w:t>34</w:t>
             </w:r>
           </w:hyperlink>
         </w:p>
@@ -5332,7 +5276,7 @@
               </w:rPr>
               <w:t>Referências</w:t>
               <w:tab/>
-              <w:t>35</w:t>
+              <w:t>36</w:t>
             </w:r>
           </w:hyperlink>
         </w:p>
@@ -5353,7 +5297,7 @@
               </w:rPr>
               <w:t>Apêndice A – Código do algoritmo de aleatoriedade</w:t>
               <w:tab/>
-              <w:t>37</w:t>
+              <w:t>38</w:t>
             </w:r>
           </w:hyperlink>
         </w:p>
@@ -5374,7 +5318,7 @@
               </w:rPr>
               <w:t>Apêndice B – Repositório do Simuload</w:t>
               <w:tab/>
-              <w:t>39</w:t>
+              <w:t>40</w:t>
             </w:r>
           </w:hyperlink>
         </w:p>
@@ -5395,7 +5339,7 @@
               </w:rPr>
               <w:t>Apêndice C – Anexo I. Tabelas da norma SM04.14-01.001</w:t>
               <w:tab/>
-              <w:t>40</w:t>
+              <w:t>41</w:t>
             </w:r>
           </w:hyperlink>
           <w:r>
@@ -5488,7 +5432,39 @@
         <w:rPr>
           <w:lang w:val="pt-BR" w:eastAsia="pt-BR" w:bidi="ar-SA"/>
         </w:rPr>
-        <w:t xml:space="preserve">Em uma perspectiva mais geral, o Programa Nacional de Conservação de Energia Elétrica – Procel, foi criado pelo governo com intuito de promover o uso eficiente da energia elétrica e combater o seu desperdício. O programa possui ações que auxiliam na eficiência dos bens e serviços, bem como possibilitam a postergação de investimentos no setor elétrico, reduzindo assim também os possíveis impactos ambientais. Tais ações são fundamentais para a manutenção de um sistema de distribuição eficiente e que vise maior economia e uso consciente dos nossos recursos. </w:t>
+        <w:t>Em uma perspectiva mais geral, o Programa Nacional de Conservação de Energia Elétrica – Procel, foi criado pelo governo com intuito de promover o uso eficiente da energia elétrica e combater o seu desperdício. O programa possui ações que auxiliam na eficiência dos bens e serviços, bem como possibilitam a postergação de investimentos no setor elétrico, reduzindo assim também os possíveis impactos ambientais. Tais ações são fundamentais para a manutenção de um sistema de distribuição eficiente e que vise maior economia e uso consciente dos nossos recursos.</w:t>
+      </w:r>
+    </w:p>
+    <w:p>
+      <w:pPr>
+        <w:pStyle w:val="Normal"/>
+        <w:rPr>
+          <w:lang w:val="pt-BR" w:eastAsia="pt-BR" w:bidi="ar-SA"/>
+        </w:rPr>
+      </w:pPr>
+      <w:r>
+        <w:rPr>
+          <w:lang w:val="pt-BR" w:eastAsia="pt-BR" w:bidi="ar-SA"/>
+        </w:rPr>
+        <w:t>Entende-se como curva de carga um gráfico que corresponde ao consumo de energia elétrica diário</w:t>
+      </w:r>
+      <w:r>
+        <w:rPr>
+          <w:lang w:val="pt-BR" w:eastAsia="pt-BR" w:bidi="ar-SA"/>
+        </w:rPr>
+        <w:t xml:space="preserve"> em um determinado ponto ou região. Essa representação gráfica é essencial para compreender e analisar o comportamento do consumo energético em diferentes momentos do dia, da semana ou do ano. As curvas de carga são compostas por valores de consumo em unidades de potência, geralmente em </w:t>
+      </w:r>
+      <w:r>
+        <w:rPr>
+          <w:lang w:val="pt-BR" w:eastAsia="pt-BR" w:bidi="ar-SA"/>
+        </w:rPr>
+        <w:t>w</w:t>
+      </w:r>
+      <w:r>
+        <w:rPr>
+          <w:lang w:val="pt-BR" w:eastAsia="pt-BR" w:bidi="ar-SA"/>
+        </w:rPr>
+        <w:t>atts (W) ou quilowatts (kW), em função do tempo, geralmente em horas (h) ou minutos (min). Esses dados são coletados através de medidores e dispositivos de telemetria em diversos pontos da rede elétrica.</w:t>
       </w:r>
     </w:p>
     <w:p>
@@ -5682,9 +5658,9 @@
           <w:lang w:val="en-US" w:eastAsia="ar-SA"/>
         </w:rPr>
       </w:pPr>
-      <w:bookmarkStart w:id="5" w:name="_Ref65699817"/>
+      <w:bookmarkStart w:id="5" w:name="_Toc65700008"/>
       <w:bookmarkStart w:id="6" w:name="_Toc65700066"/>
-      <w:bookmarkStart w:id="7" w:name="_Toc65700008"/>
+      <w:bookmarkStart w:id="7" w:name="_Ref65699817"/>
       <w:bookmarkEnd w:id="5"/>
       <w:bookmarkEnd w:id="6"/>
       <w:bookmarkEnd w:id="7"/>
@@ -6997,31 +6973,13 @@
         <w:rPr>
           <w:lang w:val="en-US" w:eastAsia="ar-SA"/>
         </w:rPr>
-        <w:t xml:space="preserve"> </w:t>
-      </w:r>
-      <w:r>
-        <w:rPr>
-          <w:lang w:val="en-US" w:eastAsia="ar-SA"/>
-        </w:rPr>
-        <w:t xml:space="preserve">Na </w:t>
+        <w:t xml:space="preserve"> Na </w:t>
       </w:r>
       <w:r>
         <w:rPr>
           <w:lang w:val="pt-BR" w:eastAsia="ar-SA" w:bidi="ar-SA"/>
         </w:rPr>
-        <w:t xml:space="preserve">Figura 2 </w:t>
-      </w:r>
-      <w:r>
-        <w:rPr>
-          <w:lang w:val="pt-BR" w:eastAsia="ar-SA" w:bidi="ar-SA"/>
-        </w:rPr>
-        <w:t xml:space="preserve">é apresentada </w:t>
-      </w:r>
-      <w:r>
-        <w:rPr>
-          <w:lang w:val="pt-BR" w:eastAsia="ar-SA" w:bidi="ar-SA"/>
-        </w:rPr>
-        <w:t>uma parte do código-fonte do Simuload no editor de código VSCode.</w:t>
+        <w:t>Figura 2 é apresentada uma parte do código-fonte do Simuload no editor de código VSCode.</w:t>
       </w:r>
     </w:p>
     <w:p>
@@ -7160,9 +7118,9 @@
               <wp:align>center</wp:align>
             </wp:positionH>
             <wp:positionV relativeFrom="paragraph">
-              <wp:posOffset>635</wp:posOffset>
+              <wp:posOffset>90805</wp:posOffset>
             </wp:positionV>
-            <wp:extent cx="5760085" cy="2848610"/>
+            <wp:extent cx="5577205" cy="2758440"/>
             <wp:effectExtent l="0" t="0" r="0" b="0"/>
             <wp:wrapTopAndBottom/>
             <wp:docPr id="4" name="Figura7" descr=""/>
@@ -7187,7 +7145,7 @@
                   <pic:spPr bwMode="auto">
                     <a:xfrm>
                       <a:off x="0" y="0"/>
-                      <a:ext cx="5760085" cy="2848610"/>
+                      <a:ext cx="5577205" cy="2758440"/>
                     </a:xfrm>
                     <a:prstGeom prst="rect">
                       <a:avLst/>
@@ -7227,27 +7185,23 @@
         </w:rPr>
       </w:pPr>
       <w:r>
-        <w:rPr/>
-      </w:r>
-    </w:p>
-    <w:p>
-      <w:pPr>
-        <w:pStyle w:val="Normal"/>
         <w:rPr>
           <w:lang w:val="en-US" w:eastAsia="ar-SA"/>
         </w:rPr>
-      </w:pPr>
-      <w:r>
-        <w:rPr>
-          <w:lang w:val="pt-BR" w:eastAsia="ar-SA"/>
-        </w:rPr>
-        <w:t xml:space="preserve">A </w:t>
-      </w:r>
-      <w:r>
-        <w:rPr>
-          <w:lang w:val="pt-BR" w:eastAsia="ar-SA"/>
-        </w:rPr>
-        <w:t>escolha do VSCode baseou-se em diversos fatores. Em primeiro lugar, sua interface intuitiva e amigável proporciona uma curva de aprendizado suave, permitindo aos desenvolvedores se familiarizarem rapidamente com o editor. Além disso, o VSCode possui suporte para a linguagem Python, o que facilita a escrita, depuração e execução de código Python diretamente no editor.</w:t>
+      </w:r>
+    </w:p>
+    <w:p>
+      <w:pPr>
+        <w:pStyle w:val="Normal"/>
+        <w:rPr>
+          <w:lang w:val="en-US" w:eastAsia="ar-SA"/>
+        </w:rPr>
+      </w:pPr>
+      <w:r>
+        <w:rPr>
+          <w:lang w:val="pt-BR" w:eastAsia="ar-SA"/>
+        </w:rPr>
+        <w:t>A escolha do VSCode baseou-se em diversos fatores. Em primeiro lugar, sua interface intuitiva e amigável proporciona uma curva de aprendizado suave, permitindo aos desenvolvedores se familiarizarem rapidamente com o editor. Além disso, o VSCode possui suporte para a linguagem Python, o que facilita a escrita, depuração e execução de código Python diretamente no editor.</w:t>
       </w:r>
     </w:p>
     <w:p>
@@ -7753,51 +7707,7 @@
           <w:szCs w:val="20"/>
           <w:lang w:val="pt-BR" w:eastAsia="ar-SA" w:bidi="ar-SA"/>
         </w:rPr>
-        <w:t xml:space="preserve"> de criação das tabelas e possibilidade de consultas personalizadas no banco. A </w:t>
-      </w:r>
-      <w:r>
-        <w:rPr>
-          <w:rFonts w:eastAsia="Times New Roman" w:cs="Times New Roman"/>
-          <w:color w:val="auto"/>
-          <w:kern w:val="0"/>
-          <w:sz w:val="24"/>
-          <w:szCs w:val="20"/>
-          <w:lang w:val="pt-BR" w:eastAsia="ar-SA" w:bidi="ar-SA"/>
-        </w:rPr>
-        <w:t xml:space="preserve">Figura 4 apresenta a </w:t>
-      </w:r>
-      <w:r>
-        <w:rPr>
-          <w:rFonts w:eastAsia="Times New Roman" w:cs="Times New Roman"/>
-          <w:color w:val="auto"/>
-          <w:kern w:val="0"/>
-          <w:sz w:val="24"/>
-          <w:szCs w:val="20"/>
-          <w:lang w:val="pt-BR" w:eastAsia="ar-SA" w:bidi="ar-SA"/>
-        </w:rPr>
-        <w:t xml:space="preserve">interface da extensão </w:t>
-      </w:r>
-      <w:r>
-        <w:rPr>
-          <w:rFonts w:eastAsia="Times New Roman" w:cs="Times New Roman"/>
-          <w:color w:val="auto"/>
-          <w:kern w:val="0"/>
-          <w:sz w:val="24"/>
-          <w:szCs w:val="20"/>
-          <w:lang w:val="pt-BR" w:eastAsia="ar-SA" w:bidi="ar-SA"/>
-        </w:rPr>
-        <w:t>SQLite</w:t>
-      </w:r>
-      <w:r>
-        <w:rPr>
-          <w:rFonts w:eastAsia="Times New Roman" w:cs="Times New Roman"/>
-          <w:color w:val="auto"/>
-          <w:kern w:val="0"/>
-          <w:sz w:val="24"/>
-          <w:szCs w:val="20"/>
-          <w:lang w:val="pt-BR" w:eastAsia="ar-SA" w:bidi="ar-SA"/>
-        </w:rPr>
-        <w:t xml:space="preserve"> no VSCode.</w:t>
+        <w:t xml:space="preserve"> de criação das tabelas e possibilidade de consultas personalizadas no banco. A Figura 4 apresenta a interface da extensão SQLite no VSCode.</w:t>
       </w:r>
     </w:p>
     <w:p>
@@ -8007,7 +7917,9 @@
         </w:rPr>
       </w:pPr>
       <w:r>
-        <w:rPr/>
+        <w:rPr>
+          <w:lang w:val="en-US" w:eastAsia="ar-SA"/>
+        </w:rPr>
       </w:r>
     </w:p>
     <w:p>
@@ -8469,19 +8381,7 @@
         <w:rPr>
           <w:lang w:val="pt-BR" w:eastAsia="ar-SA"/>
         </w:rPr>
-        <w:t xml:space="preserve">gura </w:t>
-      </w:r>
-      <w:r>
-        <w:rPr>
-          <w:lang w:val="pt-BR" w:eastAsia="ar-SA"/>
-        </w:rPr>
-        <w:t>6</w:t>
-      </w:r>
-      <w:r>
-        <w:rPr>
-          <w:lang w:val="pt-BR" w:eastAsia="ar-SA"/>
-        </w:rPr>
-        <w:t xml:space="preserve"> podemos visualizar uma das telas do PPH 2019 com o filtro da região Nordeste para o equipamento de lâmpada, os dados de curva de carga e outras informações de uso que mapeadas pelo Procel.</w:t>
+        <w:t>gura 6 podemos visualizar uma das telas do PPH 2019 com o filtro da região Nordeste para o equipamento de lâmpada, os dados de curva de carga e outras informações de uso que mapeadas pelo Procel.</w:t>
       </w:r>
     </w:p>
     <w:p>
@@ -8702,15 +8602,7 @@
           <w:szCs w:val="20"/>
           <w:lang w:val="pt-BR" w:eastAsia="ar-SA"/>
         </w:rPr>
-        <w:t xml:space="preserve">Fonte: </w:t>
-      </w:r>
-      <w:r>
-        <w:rPr>
-          <w:sz w:val="20"/>
-          <w:szCs w:val="20"/>
-          <w:lang w:val="pt-BR" w:eastAsia="ar-SA"/>
-        </w:rPr>
-        <w:t>PPH 2019 (MINISTÉRIO DE MINAS E ENERGIA, 2019)</w:t>
+        <w:t>Fonte: PPH 2019 (MINISTÉRIO DE MINAS E ENERGIA, 2019)</w:t>
       </w:r>
       <w:r>
         <w:rPr>
@@ -9743,7 +9635,9 @@
         </w:rPr>
       </w:pPr>
       <w:r>
-        <w:rPr/>
+        <w:rPr>
+          <w:lang w:val="en-US" w:eastAsia="ar-SA"/>
+        </w:rPr>
       </w:r>
     </w:p>
     <w:p>
@@ -9760,13 +9654,7 @@
           <w:lang w:val="pt-BR" w:eastAsia="ar-SA"/>
         </w:rPr>
         <w:tab/>
-        <w:t xml:space="preserve">Com os dados de consumo dos equipamentos em mãos, é combinada a quantidade de cada equipamento para compor as residências e estabelecimentos, que por sua vez serão combinados para compor uma região para ser atendida pelos transformadores. O consumo dos estabelecimentos são calculados a partir desses valores e utilizados na simulação, comparando com as curvas do transformador e ajustando as quantidades para adequar o consumo. </w:t>
-      </w:r>
-      <w:r>
-        <w:rPr>
-          <w:lang w:val="pt-BR" w:eastAsia="ar-SA"/>
-        </w:rPr>
-        <w:t xml:space="preserve">As </w:t>
+        <w:t xml:space="preserve">Com os dados de consumo dos equipamentos em mãos, é combinada a quantidade de cada equipamento para compor as residências e estabelecimentos, que por sua vez serão combinados para compor uma região para ser atendida pelos transformadores. O consumo dos estabelecimentos são calculados a partir desses valores e utilizados na simulação, comparando com as curvas do transformador e ajustando as quantidades para adequar o consumo. As </w:t>
       </w:r>
       <w:r>
         <w:rPr>
@@ -9794,18 +9682,7 @@
           <w:szCs w:val="20"/>
           <w:lang w:val="pt-BR" w:eastAsia="ar-SA" w:bidi="ar-SA"/>
         </w:rPr>
-        <w:t xml:space="preserve">9 e 10 demonstram, respectivamente, o mapeamento das curvas características de transformadores dos tipos 1, 2 e 3, além do cálculo de demandas das cargas para serem atendidas pelo transformador, e </w:t>
-      </w:r>
-      <w:r>
-        <w:rPr>
-          <w:rFonts w:eastAsia="Times New Roman" w:cs="Times New Roman"/>
-          <w:color w:val="auto"/>
-          <w:kern w:val="0"/>
-          <w:sz w:val="24"/>
-          <w:szCs w:val="20"/>
-          <w:lang w:val="pt-BR" w:eastAsia="ar-SA" w:bidi="ar-SA"/>
-        </w:rPr>
-        <w:t>simulação das curvas dos consumidores e do transformador no Google Sheets</w:t>
+        <w:t>9 e 10 demonstram, respectivamente, o mapeamento das curvas características de transformadores dos tipos 1, 2 e 3, além do cálculo de demandas das cargas para serem atendidas pelo transformador, e simulação das curvas dos consumidores e do transformador no Google Sheets</w:t>
       </w:r>
       <w:r>
         <w:rPr>
@@ -10271,31 +10148,7 @@
         <w:rPr>
           <w:lang w:val="pt-BR" w:eastAsia="ar-SA"/>
         </w:rPr>
-        <w:t xml:space="preserve">mapeadas pela PPH 2019, e potência, mapeadas pela norma SM04.14-01.001 em seu anexo I (NEOENERGIA COELBA, 2014, p. 21) que pode ser encontrado no Apêndice C. </w:t>
-      </w:r>
-      <w:r>
-        <w:rPr>
-          <w:lang w:val="pt-BR" w:eastAsia="ar-SA"/>
-        </w:rPr>
-        <w:t>A Figura 11 apresenta a</w:t>
-      </w:r>
-      <w:r>
-        <w:rPr>
-          <w:lang w:val="pt-BR" w:eastAsia="ar-SA"/>
-        </w:rPr>
-        <w:t xml:space="preserve"> tela principal </w:t>
-      </w:r>
-      <w:r>
-        <w:rPr>
-          <w:lang w:val="pt-BR" w:eastAsia="ar-SA"/>
-        </w:rPr>
-        <w:t>do Simuload, onde</w:t>
-      </w:r>
-      <w:r>
-        <w:rPr>
-          <w:lang w:val="pt-BR" w:eastAsia="ar-SA"/>
-        </w:rPr>
-        <w:t xml:space="preserve"> é possível visualizar os comandos de criação de componentes ou simulações de curvas.</w:t>
+        <w:t>mapeadas pela PPH 2019, e potência, mapeadas pela norma SM04.14-01.001 em seu anexo I (NEOENERGIA COELBA, 2014, p. 21) que pode ser encontrado no Apêndice C. A Figura 11 apresenta a tela principal do Simuload, onde é possível visualizar os comandos de criação de componentes ou simulações de curvas.</w:t>
       </w:r>
     </w:p>
     <w:p>
@@ -10534,7 +10387,9 @@
         </w:rPr>
       </w:pPr>
       <w:r>
-        <w:rPr/>
+        <w:rPr>
+          <w:lang w:val="en-US" w:eastAsia="ar-SA"/>
+        </w:rPr>
       </w:r>
     </w:p>
     <w:p>
@@ -10700,7 +10555,25 @@
           <w:shd w:fill="FFFFFF" w:val="clear"/>
           <w:lang w:val="pt-BR" w:eastAsia="ar-SA"/>
         </w:rPr>
-        <w:t xml:space="preserve"> também pode ser decimal mas deve variar entre 0 e 1. </w:t>
+        <w:t xml:space="preserve"> também pode ser decimal mas deve variar entre 0 e 1. As Figuras 12 e 13 representam, respectivamente, a </w:t>
+      </w:r>
+      <w:r>
+        <w:rPr>
+          <w:rFonts w:eastAsia="Times New Roman" w:cs="Times New Roman"/>
+          <w:caps w:val="false"/>
+          <w:smallCaps w:val="false"/>
+          <w:strike w:val="false"/>
+          <w:dstrike w:val="false"/>
+          <w:color w:val="1F2328"/>
+          <w:kern w:val="0"/>
+          <w:sz w:val="24"/>
+          <w:szCs w:val="20"/>
+          <w:u w:val="none"/>
+          <w:effect w:val="none"/>
+          <w:shd w:fill="FFFFFF" w:val="clear"/>
+          <w:lang w:val="pt-BR" w:eastAsia="ar-SA" w:bidi="ar-SA"/>
+        </w:rPr>
+        <w:t>janela</w:t>
       </w:r>
       <w:r>
         <w:rPr>
@@ -10714,7 +10587,7 @@
           <w:shd w:fill="FFFFFF" w:val="clear"/>
           <w:lang w:val="pt-BR" w:eastAsia="ar-SA"/>
         </w:rPr>
-        <w:t xml:space="preserve">As Figuras 12 e 13 representam, respectivamente, a </w:t>
+        <w:t xml:space="preserve"> com </w:t>
       </w:r>
       <w:r>
         <w:rPr>
@@ -10732,38 +10605,6 @@
           <w:shd w:fill="FFFFFF" w:val="clear"/>
           <w:lang w:val="pt-BR" w:eastAsia="ar-SA" w:bidi="ar-SA"/>
         </w:rPr>
-        <w:t>janela</w:t>
-      </w:r>
-      <w:r>
-        <w:rPr>
-          <w:caps w:val="false"/>
-          <w:smallCaps w:val="false"/>
-          <w:strike w:val="false"/>
-          <w:dstrike w:val="false"/>
-          <w:color w:val="1F2328"/>
-          <w:u w:val="none"/>
-          <w:effect w:val="none"/>
-          <w:shd w:fill="FFFFFF" w:val="clear"/>
-          <w:lang w:val="pt-BR" w:eastAsia="ar-SA"/>
-        </w:rPr>
-        <w:t xml:space="preserve"> com </w:t>
-      </w:r>
-      <w:r>
-        <w:rPr>
-          <w:rFonts w:eastAsia="Times New Roman" w:cs="Times New Roman"/>
-          <w:caps w:val="false"/>
-          <w:smallCaps w:val="false"/>
-          <w:strike w:val="false"/>
-          <w:dstrike w:val="false"/>
-          <w:color w:val="1F2328"/>
-          <w:kern w:val="0"/>
-          <w:sz w:val="24"/>
-          <w:szCs w:val="20"/>
-          <w:u w:val="none"/>
-          <w:effect w:val="none"/>
-          <w:shd w:fill="FFFFFF" w:val="clear"/>
-          <w:lang w:val="pt-BR" w:eastAsia="ar-SA" w:bidi="ar-SA"/>
-        </w:rPr>
         <w:t>a listagem de equipamentos e operações possíveis, e a janela de criação do equipamento e seus campos.</w:t>
       </w:r>
     </w:p>
@@ -10776,7 +10617,9 @@
         </w:rPr>
       </w:pPr>
       <w:r>
-        <w:rPr/>
+        <w:rPr>
+          <w:lang w:val="en-US" w:eastAsia="ar-SA"/>
+        </w:rPr>
       </w:r>
     </w:p>
     <w:p>
@@ -11203,7 +11046,9 @@
         </w:rPr>
       </w:pPr>
       <w:r>
-        <w:rPr/>
+        <w:rPr>
+          <w:lang w:val="en-US" w:eastAsia="ar-SA"/>
+        </w:rPr>
       </w:r>
     </w:p>
     <w:p>
@@ -11281,43 +11126,7 @@
           <w:shd w:fill="FFFFFF" w:val="clear"/>
           <w:lang w:val="pt-BR" w:eastAsia="ar-SA" w:bidi="ar-SA"/>
         </w:rPr>
-        <w:t xml:space="preserve">a listagem de cargas e operações possíveis, e a janela de criação da carga </w:t>
-      </w:r>
-      <w:r>
-        <w:rPr>
-          <w:rFonts w:eastAsia="Times New Roman" w:cs="Times New Roman"/>
-          <w:caps w:val="false"/>
-          <w:smallCaps w:val="false"/>
-          <w:strike w:val="false"/>
-          <w:dstrike w:val="false"/>
-          <w:color w:val="1F2328"/>
-          <w:kern w:val="0"/>
-          <w:sz w:val="24"/>
-          <w:szCs w:val="20"/>
-          <w:u w:val="none"/>
-          <w:effect w:val="none"/>
-          <w:shd w:fill="FFFFFF" w:val="clear"/>
-          <w:lang w:val="pt-BR" w:eastAsia="ar-SA" w:bidi="ar-SA"/>
-        </w:rPr>
-        <w:t>com o campo de seleção de equipamentos</w:t>
-      </w:r>
-      <w:r>
-        <w:rPr>
-          <w:rFonts w:eastAsia="Times New Roman" w:cs="Times New Roman"/>
-          <w:caps w:val="false"/>
-          <w:smallCaps w:val="false"/>
-          <w:strike w:val="false"/>
-          <w:dstrike w:val="false"/>
-          <w:color w:val="1F2328"/>
-          <w:kern w:val="0"/>
-          <w:sz w:val="24"/>
-          <w:szCs w:val="20"/>
-          <w:u w:val="none"/>
-          <w:effect w:val="none"/>
-          <w:shd w:fill="FFFFFF" w:val="clear"/>
-          <w:lang w:val="pt-BR" w:eastAsia="ar-SA" w:bidi="ar-SA"/>
-        </w:rPr>
-        <w:t>.</w:t>
+        <w:t>a listagem de cargas e operações possíveis, e a janela de criação da carga com o campo de seleção de equipamentos.</w:t>
       </w:r>
     </w:p>
     <w:p>
@@ -11529,7 +11338,9 @@
         </w:rPr>
       </w:pPr>
       <w:r>
-        <w:rPr/>
+        <w:rPr>
+          <w:lang w:val="en-US" w:eastAsia="ar-SA"/>
+        </w:rPr>
       </w:r>
     </w:p>
     <w:p>
@@ -11755,13 +11566,7 @@
         <w:rPr>
           <w:lang w:val="pt-BR" w:eastAsia="ar-SA" w:bidi="ar-SA"/>
         </w:rPr>
-        <w:t xml:space="preserve">A Figura 16 apresenta </w:t>
-      </w:r>
-      <w:r>
-        <w:rPr>
-          <w:lang w:val="pt-BR" w:eastAsia="ar-SA" w:bidi="ar-SA"/>
-        </w:rPr>
-        <w:t>a janela de criação de curva com o campo de seleção de cargas.</w:t>
+        <w:t>A Figura 16 apresenta a janela de criação de curva com o campo de seleção de cargas.</w:t>
       </w:r>
     </w:p>
     <w:p>
@@ -11977,7 +11782,9 @@
         </w:rPr>
       </w:pPr>
       <w:r>
-        <w:rPr/>
+        <w:rPr>
+          <w:lang w:val="en-US" w:eastAsia="ar-SA"/>
+        </w:rPr>
       </w:r>
     </w:p>
     <w:p>
@@ -12057,7 +11864,25 @@
           <w:lang w:val="pt-BR" w:eastAsia="ar-SA"/>
         </w:rPr>
         <w:tab/>
-        <w:t>As Figuras 1</w:t>
+        <w:t xml:space="preserve">As Figuras 17 e 18 representam, respectivamente, a </w:t>
+      </w:r>
+      <w:r>
+        <w:rPr>
+          <w:rFonts w:eastAsia="Times New Roman" w:cs="Times New Roman"/>
+          <w:caps w:val="false"/>
+          <w:smallCaps w:val="false"/>
+          <w:strike w:val="false"/>
+          <w:dstrike w:val="false"/>
+          <w:color w:val="1F2328"/>
+          <w:kern w:val="0"/>
+          <w:sz w:val="24"/>
+          <w:szCs w:val="20"/>
+          <w:u w:val="none"/>
+          <w:effect w:val="none"/>
+          <w:shd w:fill="FFFFFF" w:val="clear"/>
+          <w:lang w:val="pt-BR" w:eastAsia="ar-SA" w:bidi="ar-SA"/>
+        </w:rPr>
+        <w:t>janela</w:t>
       </w:r>
       <w:r>
         <w:rPr>
@@ -12071,49 +11896,7 @@
           <w:shd w:fill="FFFFFF" w:val="clear"/>
           <w:lang w:val="pt-BR" w:eastAsia="ar-SA"/>
         </w:rPr>
-        <w:t>7</w:t>
-      </w:r>
-      <w:r>
-        <w:rPr>
-          <w:caps w:val="false"/>
-          <w:smallCaps w:val="false"/>
-          <w:strike w:val="false"/>
-          <w:dstrike w:val="false"/>
-          <w:color w:val="1F2328"/>
-          <w:u w:val="none"/>
-          <w:effect w:val="none"/>
-          <w:shd w:fill="FFFFFF" w:val="clear"/>
-          <w:lang w:val="pt-BR" w:eastAsia="ar-SA"/>
-        </w:rPr>
-        <w:t xml:space="preserve"> e 1</w:t>
-      </w:r>
-      <w:r>
-        <w:rPr>
-          <w:caps w:val="false"/>
-          <w:smallCaps w:val="false"/>
-          <w:strike w:val="false"/>
-          <w:dstrike w:val="false"/>
-          <w:color w:val="1F2328"/>
-          <w:u w:val="none"/>
-          <w:effect w:val="none"/>
-          <w:shd w:fill="FFFFFF" w:val="clear"/>
-          <w:lang w:val="pt-BR" w:eastAsia="ar-SA"/>
-        </w:rPr>
-        <w:t>8</w:t>
-      </w:r>
-      <w:r>
-        <w:rPr>
-          <w:caps w:val="false"/>
-          <w:smallCaps w:val="false"/>
-          <w:strike w:val="false"/>
-          <w:dstrike w:val="false"/>
-          <w:color w:val="1F2328"/>
-          <w:u w:val="none"/>
-          <w:effect w:val="none"/>
-          <w:shd w:fill="FFFFFF" w:val="clear"/>
-          <w:lang w:val="pt-BR" w:eastAsia="ar-SA"/>
-        </w:rPr>
-        <w:t xml:space="preserve"> representam, respectivamente, a </w:t>
+        <w:t xml:space="preserve"> com </w:t>
       </w:r>
       <w:r>
         <w:rPr>
@@ -12131,111 +11914,7 @@
           <w:shd w:fill="FFFFFF" w:val="clear"/>
           <w:lang w:val="pt-BR" w:eastAsia="ar-SA" w:bidi="ar-SA"/>
         </w:rPr>
-        <w:t>janela</w:t>
-      </w:r>
-      <w:r>
-        <w:rPr>
-          <w:caps w:val="false"/>
-          <w:smallCaps w:val="false"/>
-          <w:strike w:val="false"/>
-          <w:dstrike w:val="false"/>
-          <w:color w:val="1F2328"/>
-          <w:u w:val="none"/>
-          <w:effect w:val="none"/>
-          <w:shd w:fill="FFFFFF" w:val="clear"/>
-          <w:lang w:val="pt-BR" w:eastAsia="ar-SA"/>
-        </w:rPr>
-        <w:t xml:space="preserve"> com </w:t>
-      </w:r>
-      <w:r>
-        <w:rPr>
-          <w:rFonts w:eastAsia="Times New Roman" w:cs="Times New Roman"/>
-          <w:caps w:val="false"/>
-          <w:smallCaps w:val="false"/>
-          <w:strike w:val="false"/>
-          <w:dstrike w:val="false"/>
-          <w:color w:val="1F2328"/>
-          <w:kern w:val="0"/>
-          <w:sz w:val="24"/>
-          <w:szCs w:val="20"/>
-          <w:u w:val="none"/>
-          <w:effect w:val="none"/>
-          <w:shd w:fill="FFFFFF" w:val="clear"/>
-          <w:lang w:val="pt-BR" w:eastAsia="ar-SA" w:bidi="ar-SA"/>
-        </w:rPr>
-        <w:t xml:space="preserve">a listagem de </w:t>
-      </w:r>
-      <w:r>
-        <w:rPr>
-          <w:rFonts w:eastAsia="Times New Roman" w:cs="Times New Roman"/>
-          <w:caps w:val="false"/>
-          <w:smallCaps w:val="false"/>
-          <w:strike w:val="false"/>
-          <w:dstrike w:val="false"/>
-          <w:color w:val="1F2328"/>
-          <w:kern w:val="0"/>
-          <w:sz w:val="24"/>
-          <w:szCs w:val="20"/>
-          <w:u w:val="none"/>
-          <w:effect w:val="none"/>
-          <w:shd w:fill="FFFFFF" w:val="clear"/>
-          <w:lang w:val="pt-BR" w:eastAsia="ar-SA" w:bidi="ar-SA"/>
-        </w:rPr>
-        <w:t>transformadores</w:t>
-      </w:r>
-      <w:r>
-        <w:rPr>
-          <w:rFonts w:eastAsia="Times New Roman" w:cs="Times New Roman"/>
-          <w:caps w:val="false"/>
-          <w:smallCaps w:val="false"/>
-          <w:strike w:val="false"/>
-          <w:dstrike w:val="false"/>
-          <w:color w:val="1F2328"/>
-          <w:kern w:val="0"/>
-          <w:sz w:val="24"/>
-          <w:szCs w:val="20"/>
-          <w:u w:val="none"/>
-          <w:effect w:val="none"/>
-          <w:shd w:fill="FFFFFF" w:val="clear"/>
-          <w:lang w:val="pt-BR" w:eastAsia="ar-SA" w:bidi="ar-SA"/>
-        </w:rPr>
-        <w:t xml:space="preserve"> e operações possíveis, e a janela de criação do </w:t>
-      </w:r>
-      <w:r>
-        <w:rPr>
-          <w:rFonts w:eastAsia="Times New Roman" w:cs="Times New Roman"/>
-          <w:caps w:val="false"/>
-          <w:smallCaps w:val="false"/>
-          <w:strike w:val="false"/>
-          <w:dstrike w:val="false"/>
-          <w:color w:val="1F2328"/>
-          <w:kern w:val="0"/>
-          <w:sz w:val="24"/>
-          <w:szCs w:val="20"/>
-          <w:u w:val="none"/>
-          <w:effect w:val="none"/>
-          <w:shd w:fill="FFFFFF" w:val="clear"/>
-          <w:lang w:val="pt-BR" w:eastAsia="ar-SA" w:bidi="ar-SA"/>
-        </w:rPr>
-        <w:t>transformador</w:t>
-      </w:r>
-      <w:r>
-        <w:rPr>
-          <w:rFonts w:eastAsia="Times New Roman" w:cs="Times New Roman"/>
-          <w:caps w:val="false"/>
-          <w:smallCaps w:val="false"/>
-          <w:strike w:val="false"/>
-          <w:dstrike w:val="false"/>
-          <w:color w:val="1F2328"/>
-          <w:kern w:val="0"/>
-          <w:sz w:val="24"/>
-          <w:szCs w:val="20"/>
-          <w:u w:val="none"/>
-          <w:effect w:val="none"/>
-          <w:shd w:fill="FFFFFF" w:val="clear"/>
-          <w:lang w:val="pt-BR" w:eastAsia="ar-SA" w:bidi="ar-SA"/>
-        </w:rPr>
-        <w:t xml:space="preserve"> e seus campos.</w:t>
+        <w:t>a listagem de transformadores e operações possíveis, e a janela de criação do transformador e seus campos.</w:t>
       </w:r>
     </w:p>
     <w:p>
@@ -12247,7 +11926,7 @@
       </w:pPr>
       <w:r>
         <w:rPr>
-          <w:lang w:val="pt-BR" w:eastAsia="ar-SA"/>
+          <w:lang w:val="en-US" w:eastAsia="ar-SA"/>
         </w:rPr>
       </w:r>
     </w:p>
@@ -13008,20 +12687,7 @@
           <w:szCs w:val="20"/>
           <w:lang w:val="pt-BR" w:eastAsia="pt-BR" w:bidi="ar-SA"/>
         </w:rPr>
-        <w:t>Simulação</w:t>
-      </w:r>
-      <w:r>
-        <w:rPr>
-          <w:rFonts w:eastAsia="Times New Roman" w:cs="Times New Roman"/>
-          <w:i/>
-          <w:iCs/>
-          <w:color w:val="auto"/>
-          <w:kern w:val="0"/>
-          <w:sz w:val="20"/>
-          <w:szCs w:val="20"/>
-          <w:lang w:val="pt-BR" w:eastAsia="pt-BR" w:bidi="ar-SA"/>
-        </w:rPr>
-        <w:t xml:space="preserve"> </w:t>
+        <w:t xml:space="preserve">Simulação </w:t>
       </w:r>
       <w:r>
         <w:rPr>
@@ -13137,7 +12803,9 @@
         </w:rPr>
       </w:pPr>
       <w:r>
-        <w:rPr/>
+        <w:rPr>
+          <w:lang w:val="en-US" w:eastAsia="ar-SA"/>
+        </w:rPr>
       </w:r>
     </w:p>
     <w:p>
@@ -13232,50 +12900,17 @@
           <w:szCs w:val="20"/>
           <w:lang w:val="pt-BR" w:eastAsia="pt-BR" w:bidi="ar-SA"/>
         </w:rPr>
-        <w:t>Simulação</w:t>
-      </w:r>
-      <w:r>
-        <w:rPr>
-          <w:rFonts w:eastAsia="Times New Roman" w:cs="Times New Roman"/>
-          <w:i/>
-          <w:iCs/>
-          <w:color w:val="auto"/>
-          <w:kern w:val="0"/>
-          <w:sz w:val="20"/>
-          <w:szCs w:val="20"/>
-          <w:lang w:val="pt-BR" w:eastAsia="pt-BR" w:bidi="ar-SA"/>
-        </w:rPr>
-        <w:t xml:space="preserve"> </w:t>
-      </w:r>
-      <w:r>
-        <w:rPr>
-          <w:i/>
-          <w:iCs/>
-          <w:sz w:val="20"/>
-          <w:szCs w:val="20"/>
-          <w:lang w:val="pt-BR"/>
-        </w:rPr>
-        <w:t>da curva e transformador do tipo 1 registrados no Simuload no intervalo de 30 mi</w:t>
-      </w:r>
-      <w:r>
-        <w:rPr>
-          <w:i/>
-          <w:iCs/>
-          <w:sz w:val="20"/>
-          <w:szCs w:val="20"/>
-          <w:lang w:val="pt-BR"/>
-        </w:rPr>
-        <w:t>nutos</w:t>
-      </w:r>
-      <w:r>
-        <w:rPr>
-          <w:i/>
-          <w:iCs/>
-          <w:sz w:val="20"/>
-          <w:szCs w:val="20"/>
-          <w:lang w:val="pt-BR"/>
-        </w:rPr>
-        <w:t>.</w:t>
+        <w:t xml:space="preserve">Simulação </w:t>
+      </w:r>
+      <w:r>
+        <w:rPr>
+          <w:i/>
+          <w:iCs/>
+          <w:sz w:val="20"/>
+          <w:szCs w:val="20"/>
+          <w:lang w:val="pt-BR"/>
+        </w:rPr>
+        <w:t>da curva e transformador do tipo 1 registrados no Simuload no intervalo de 30 minutos.</w:t>
       </w:r>
       <w:r>
         <w:rPr>
@@ -13369,7 +13004,9 @@
         </w:rPr>
       </w:pPr>
       <w:r>
-        <w:rPr/>
+        <w:rPr>
+          <w:lang w:val="en-US" w:eastAsia="ar-SA"/>
+        </w:rPr>
       </w:r>
     </w:p>
     <w:p>
@@ -13451,27 +13088,7 @@
           <w:szCs w:val="20"/>
           <w:lang w:val="pt-BR"/>
         </w:rPr>
-        <w:t xml:space="preserve"> </w:t>
-      </w:r>
-      <w:r>
-        <w:rPr>
-          <w:i/>
-          <w:iCs/>
-          <w:sz w:val="20"/>
-          <w:szCs w:val="20"/>
-          <w:lang w:val="pt-BR"/>
-        </w:rPr>
-        <w:t>S</w:t>
-      </w:r>
-      <w:r>
-        <w:rPr>
-          <w:i/>
-          <w:iCs/>
-          <w:sz w:val="20"/>
-          <w:szCs w:val="20"/>
-          <w:lang w:val="pt-BR"/>
-        </w:rPr>
-        <w:t>imulação</w:t>
+        <w:t xml:space="preserve"> Simulação</w:t>
       </w:r>
       <w:r>
         <w:rPr>
@@ -13611,7 +13228,9 @@
         </w:rPr>
       </w:pPr>
       <w:r>
-        <w:rPr/>
+        <w:rPr>
+          <w:lang w:val="en-US" w:eastAsia="ar-SA"/>
+        </w:rPr>
       </w:r>
     </w:p>
     <w:p>
@@ -13706,20 +13325,7 @@
           <w:szCs w:val="20"/>
           <w:lang w:val="pt-BR" w:eastAsia="pt-BR" w:bidi="ar-SA"/>
         </w:rPr>
-        <w:t>Simulação</w:t>
-      </w:r>
-      <w:r>
-        <w:rPr>
-          <w:rFonts w:eastAsia="Times New Roman" w:cs="Times New Roman"/>
-          <w:i/>
-          <w:iCs/>
-          <w:color w:val="auto"/>
-          <w:kern w:val="0"/>
-          <w:sz w:val="20"/>
-          <w:szCs w:val="20"/>
-          <w:lang w:val="pt-BR" w:eastAsia="pt-BR" w:bidi="ar-SA"/>
-        </w:rPr>
-        <w:t xml:space="preserve"> </w:t>
+        <w:t xml:space="preserve">Simulação </w:t>
       </w:r>
       <w:r>
         <w:rPr>
@@ -13823,7 +13429,9 @@
         </w:rPr>
       </w:pPr>
       <w:r>
-        <w:rPr/>
+        <w:rPr>
+          <w:lang w:val="en-US" w:eastAsia="ar-SA"/>
+        </w:rPr>
       </w:r>
     </w:p>
     <w:p>
@@ -18158,7 +17766,7 @@
         <w:docPartGallery w:val="Page Numbers (Bottom of Page)"/>
         <w:docPartUnique w:val="true"/>
       </w:docPartObj>
-      <w:id w:val="262711715"/>
+      <w:id w:val="270414857"/>
     </w:sdtPr>
     <w:sdtContent>
       <w:p>
@@ -18183,7 +17791,7 @@
         </w:r>
         <w:r>
           <w:rPr/>
-          <w:t>40</w:t>
+          <w:t>37</w:t>
         </w:r>
         <w:r>
           <w:rPr/>
@@ -18217,7 +17825,7 @@
         <w:docPartGallery w:val="Page Numbers (Bottom of Page)"/>
         <w:docPartUnique w:val="true"/>
       </w:docPartObj>
-      <w:id w:val="514345191"/>
+      <w:id w:val="32053493"/>
     </w:sdtPr>
     <w:sdtContent>
       <w:p>
@@ -23133,6 +22741,29 @@
     </w:pPr>
     <w:rPr/>
   </w:style>
+  <w:style w:type="paragraph" w:styleId="Contedodatabela">
+    <w:name w:val="Conteúdo da tabela"/>
+    <w:basedOn w:val="Normal"/>
+    <w:qFormat/>
+    <w:pPr>
+      <w:widowControl w:val="false"/>
+      <w:suppressLineNumbers/>
+    </w:pPr>
+    <w:rPr/>
+  </w:style>
+  <w:style w:type="paragraph" w:styleId="Ttulodetabela">
+    <w:name w:val="Título de tabela"/>
+    <w:basedOn w:val="Contedodatabela"/>
+    <w:qFormat/>
+    <w:pPr>
+      <w:suppressLineNumbers/>
+      <w:jc w:val="center"/>
+    </w:pPr>
+    <w:rPr>
+      <w:b/>
+      <w:bCs/>
+    </w:rPr>
+  </w:style>
   <w:style w:type="paragraph" w:styleId="Ttulodosumrio">
     <w:name w:val="TOA Heading"/>
     <w:basedOn w:val="Ttulodondicealfabtico"/>

</xml_diff>